<commit_message>
More modification to Design doc
</commit_message>
<xml_diff>
--- a/documentations/web_software_design_document.docx
+++ b/documentations/web_software_design_document.docx
@@ -1,6 +1,6 @@
 
 <file path=word/document.xml><?xml version="1.0" encoding="utf-8"?>
-<w:document xmlns:ve="http://schemas.openxmlformats.org/markup-compatibility/2006" xmlns:o="urn:schemas-microsoft-com:office:office" xmlns:r="http://schemas.openxmlformats.org/officeDocument/2006/relationships" xmlns:m="http://schemas.openxmlformats.org/officeDocument/2006/math" xmlns:v="urn:schemas-microsoft-com:vml" xmlns:wp="http://schemas.openxmlformats.org/drawingml/2006/wordprocessingDrawing" xmlns:w10="urn:schemas-microsoft-com:office:word" xmlns:w="http://schemas.openxmlformats.org/wordprocessingml/2006/main" xmlns:wne="http://schemas.microsoft.com/office/word/2006/wordml">
+<w:document xmlns:wpc="http://schemas.microsoft.com/office/word/2010/wordprocessingCanvas" xmlns:cx="http://schemas.microsoft.com/office/drawing/2014/chartex" xmlns:cx1="http://schemas.microsoft.com/office/drawing/2015/9/8/chartex" xmlns:cx2="http://schemas.microsoft.com/office/drawing/2015/10/21/chartex" xmlns:cx3="http://schemas.microsoft.com/office/drawing/2016/5/9/chartex" xmlns:cx4="http://schemas.microsoft.com/office/drawing/2016/5/10/chartex" xmlns:cx5="http://schemas.microsoft.com/office/drawing/2016/5/11/chartex" xmlns:cx6="http://schemas.microsoft.com/office/drawing/2016/5/12/chartex" xmlns:cx7="http://schemas.microsoft.com/office/drawing/2016/5/13/chartex" xmlns:cx8="http://schemas.microsoft.com/office/drawing/2016/5/14/chartex" xmlns:mc="http://schemas.openxmlformats.org/markup-compatibility/2006" xmlns:o="urn:schemas-microsoft-com:office:office" xmlns:r="http://schemas.openxmlformats.org/officeDocument/2006/relationships" xmlns:m="http://schemas.openxmlformats.org/officeDocument/2006/math" xmlns:v="urn:schemas-microsoft-com:vml" xmlns:wp14="http://schemas.microsoft.com/office/word/2010/wordprocessingDrawing" xmlns:wp="http://schemas.openxmlformats.org/drawingml/2006/wordprocessingDrawing" xmlns:w10="urn:schemas-microsoft-com:office:word" xmlns:w="http://schemas.openxmlformats.org/wordprocessingml/2006/main" xmlns:w14="http://schemas.microsoft.com/office/word/2010/wordml" xmlns:w15="http://schemas.microsoft.com/office/word/2012/wordml" xmlns:w16se="http://schemas.microsoft.com/office/word/2015/wordml/symex" xmlns:wpg="http://schemas.microsoft.com/office/word/2010/wordprocessingGroup" xmlns:wpi="http://schemas.microsoft.com/office/word/2010/wordprocessingInk" xmlns:wne="http://schemas.microsoft.com/office/word/2006/wordml" xmlns:wps="http://schemas.microsoft.com/office/word/2010/wordprocessingShape" mc:Ignorable="w14 w15 w16se wp14">
   <w:body>
     <w:sdt>
       <w:sdtPr>
@@ -27,7 +27,7 @@
             <w:tblBorders>
               <w:left w:val="single" w:sz="18" w:space="0" w:color="4F81BD" w:themeColor="accent1"/>
             </w:tblBorders>
-            <w:tblLook w:val="04A0"/>
+            <w:tblLook w:val="04A0" w:firstRow="1" w:lastRow="0" w:firstColumn="1" w:lastColumn="0" w:noHBand="0" w:noVBand="1"/>
           </w:tblPr>
           <w:tblGrid>
             <w:gridCol w:w="7894"/>
@@ -116,6 +116,7 @@
                 <w:dataBinding w:prefixMappings="xmlns:ns0='http://schemas.openxmlformats.org/package/2006/metadata/core-properties' xmlns:ns1='http://purl.org/dc/elements/1.1/'" w:xpath="/ns0:coreProperties[1]/ns1:subject[1]" w:storeItemID="{6C3C8BC8-F283-45AE-878A-BAB7291924A1}"/>
                 <w:text/>
               </w:sdtPr>
+              <w:sdtEndPr/>
               <w:sdtContent>
                 <w:tc>
                   <w:tcPr>
@@ -152,7 +153,7 @@
           <w:tblPr>
             <w:tblpPr w:leftFromText="187" w:rightFromText="187" w:horzAnchor="margin" w:tblpXSpec="center" w:tblpYSpec="bottom"/>
             <w:tblW w:w="4000" w:type="pct"/>
-            <w:tblLook w:val="04A0"/>
+            <w:tblLook w:val="04A0" w:firstRow="1" w:lastRow="0" w:firstColumn="1" w:lastColumn="0" w:noHBand="0" w:noVBand="1"/>
           </w:tblPr>
           <w:tblGrid>
             <w:gridCol w:w="7894"/>
@@ -208,13 +209,31 @@
                     <w:lang w:val="en-US"/>
                   </w:rPr>
                 </w:pPr>
+                <w:proofErr w:type="spellStart"/>
                 <w:r>
                   <w:rPr>
                     <w:color w:val="000000" w:themeColor="text1"/>
                     <w:lang w:val="en-US"/>
                   </w:rPr>
-                  <w:t>Fayjus Salehin</w:t>
+                  <w:t>Fayjus</w:t>
                 </w:r>
+                <w:proofErr w:type="spellEnd"/>
+                <w:r>
+                  <w:rPr>
+                    <w:color w:val="000000" w:themeColor="text1"/>
+                    <w:lang w:val="en-US"/>
+                  </w:rPr>
+                  <w:t xml:space="preserve"> </w:t>
+                </w:r>
+                <w:proofErr w:type="spellStart"/>
+                <w:r>
+                  <w:rPr>
+                    <w:color w:val="000000" w:themeColor="text1"/>
+                    <w:lang w:val="en-US"/>
+                  </w:rPr>
+                  <w:t>Salehin</w:t>
+                </w:r>
+                <w:proofErr w:type="spellEnd"/>
               </w:p>
               <w:p>
                 <w:pPr>
@@ -1387,36 +1406,11 @@
           <w:lang w:val="en-US"/>
         </w:rPr>
       </w:pPr>
-      <w:r>
-        <w:rPr>
-          <w:lang w:val="en-US"/>
-        </w:rPr>
-        <w:t>Provide a description and scope of the software and explain the goals, objectives and benefits</w:t>
-      </w:r>
-    </w:p>
-    <w:p>
-      <w:pPr>
-        <w:rPr>
-          <w:lang w:val="en-US"/>
-        </w:rPr>
-      </w:pPr>
-      <w:r>
-        <w:rPr>
-          <w:lang w:val="en-US"/>
-        </w:rPr>
-        <w:t>of your project. This will provide the basis for the brief description of your product.</w:t>
-      </w:r>
-    </w:p>
-    <w:p>
-      <w:pPr>
-        <w:rPr>
-          <w:lang w:val="en-US"/>
-        </w:rPr>
-      </w:pPr>
-    </w:p>
-    <w:p>
-      <w:pPr>
-        <w:rPr>
+    </w:p>
+    <w:p>
+      <w:pPr>
+        <w:rPr>
+          <w:rFonts w:asciiTheme="majorHAnsi" w:hAnsiTheme="majorHAnsi"/>
           <w:lang w:val="en-US"/>
         </w:rPr>
       </w:pPr>
@@ -1482,6 +1476,13 @@
         </w:rPr>
         <w:t xml:space="preserve"> The game is using currently top popular internet technologies and is capable to be played by people all over the world. </w:t>
       </w:r>
+    </w:p>
+    <w:p>
+      <w:pPr>
+        <w:rPr>
+          <w:lang w:val="en-US"/>
+        </w:rPr>
+      </w:pPr>
     </w:p>
     <w:p>
       <w:pPr>
@@ -1515,32 +1516,68 @@
           <w:lang w:val="en-US"/>
         </w:rPr>
       </w:pPr>
-      <w:r>
-        <w:rPr>
-          <w:lang w:val="en-US"/>
-        </w:rPr>
-        <w:t>Provide an overview of this document and its organization.</w:t>
-      </w:r>
-    </w:p>
-    <w:p>
-      <w:pPr>
-        <w:rPr>
-          <w:lang w:val="en-US"/>
-        </w:rPr>
-      </w:pPr>
-    </w:p>
-    <w:p>
-      <w:pPr>
-        <w:rPr>
-          <w:lang w:val="en-US"/>
-        </w:rPr>
-      </w:pPr>
-      <w:r>
-        <w:rPr>
-          <w:lang w:val="en-US"/>
-        </w:rPr>
-        <w:t>This document describes the main design basis of our project. Our team consists of motivated students diving into software development process for the first time. The games are easy to c</w:t>
-      </w:r>
+    </w:p>
+    <w:p>
+      <w:pPr>
+        <w:rPr>
+          <w:lang w:val="en-US"/>
+        </w:rPr>
+      </w:pPr>
+      <w:r>
+        <w:rPr>
+          <w:lang w:val="en-US"/>
+        </w:rPr>
+        <w:t>This document describes the m</w:t>
+      </w:r>
+      <w:r>
+        <w:rPr>
+          <w:lang w:val="en-US"/>
+        </w:rPr>
+        <w:t>ain design basis of our project.</w:t>
+      </w:r>
+      <w:r>
+        <w:rPr>
+          <w:lang w:val="en-US"/>
+        </w:rPr>
+        <w:t xml:space="preserve"> Our team consists of motivated students diving into </w:t>
+      </w:r>
+      <w:r>
+        <w:rPr>
+          <w:lang w:val="en-US"/>
+        </w:rPr>
+        <w:t xml:space="preserve">a </w:t>
+      </w:r>
+      <w:r>
+        <w:rPr>
+          <w:lang w:val="en-US"/>
+        </w:rPr>
+        <w:t>software development process for the fir</w:t>
+      </w:r>
+      <w:r>
+        <w:rPr>
+          <w:lang w:val="en-US"/>
+        </w:rPr>
+        <w:t>st time. The interactive mini-games are easy way to connect with people and they rely hardly on the social interests and age groups</w:t>
+      </w:r>
+      <w:r>
+        <w:rPr>
+          <w:lang w:val="en-US"/>
+        </w:rPr>
+        <w:t>, which makes the product universal and unrestricted</w:t>
+      </w:r>
+      <w:r>
+        <w:rPr>
+          <w:lang w:val="en-US"/>
+        </w:rPr>
+        <w:t>.</w:t>
+      </w:r>
+    </w:p>
+    <w:p>
+      <w:pPr>
+        <w:rPr>
+          <w:lang w:val="en-US"/>
+        </w:rPr>
+      </w:pPr>
     </w:p>
     <w:p>
       <w:pPr>
@@ -1568,37 +1605,76 @@
           <w:lang w:val="en-US"/>
         </w:rPr>
       </w:pPr>
-      <w:r>
-        <w:rPr>
-          <w:lang w:val="en-US"/>
-        </w:rPr>
-        <w:t>This section is optional.</w:t>
-      </w:r>
-    </w:p>
-    <w:p>
-      <w:pPr>
-        <w:rPr>
-          <w:lang w:val="en-US"/>
-        </w:rPr>
-      </w:pPr>
-      <w:r>
-        <w:rPr>
-          <w:lang w:val="en-US"/>
-        </w:rPr>
-        <w:t xml:space="preserve">List any documents, if any, which were used as sources of information for </w:t>
-      </w:r>
-      <w:r>
-        <w:rPr>
-          <w:lang w:val="en-US"/>
-        </w:rPr>
-        <w:t>the document</w:t>
-      </w:r>
-      <w:r>
-        <w:rPr>
-          <w:lang w:val="en-US"/>
-        </w:rPr>
-        <w:t>.</w:t>
-      </w:r>
+    </w:p>
+    <w:p>
+      <w:pPr>
+        <w:rPr>
+          <w:rFonts w:asciiTheme="majorHAnsi" w:hAnsiTheme="majorHAnsi"/>
+          <w:lang w:val="en-US"/>
+        </w:rPr>
+      </w:pPr>
+      <w:r>
+        <w:rPr>
+          <w:rFonts w:asciiTheme="majorHAnsi" w:hAnsiTheme="majorHAnsi"/>
+          <w:vertAlign w:val="superscript"/>
+          <w:lang w:val="en-US"/>
+        </w:rPr>
+        <w:t>[1]</w:t>
+      </w:r>
+      <w:r>
+        <w:rPr>
+          <w:rFonts w:asciiTheme="majorHAnsi" w:hAnsiTheme="majorHAnsi"/>
+          <w:lang w:val="en-US"/>
+        </w:rPr>
+        <w:t xml:space="preserve"> — en.wikipedia.org/wiki/</w:t>
+      </w:r>
+      <w:proofErr w:type="spellStart"/>
+      <w:r>
+        <w:rPr>
+          <w:rFonts w:asciiTheme="majorHAnsi" w:hAnsiTheme="majorHAnsi"/>
+          <w:lang w:val="en-US"/>
+        </w:rPr>
+        <w:t>Platform_game</w:t>
+      </w:r>
+      <w:proofErr w:type="spellEnd"/>
+    </w:p>
+    <w:p>
+      <w:pPr>
+        <w:rPr>
+          <w:rFonts w:asciiTheme="majorHAnsi" w:hAnsiTheme="majorHAnsi"/>
+          <w:lang w:val="en-US"/>
+        </w:rPr>
+      </w:pPr>
+      <w:r>
+        <w:rPr>
+          <w:rFonts w:asciiTheme="majorHAnsi" w:hAnsiTheme="majorHAnsi"/>
+          <w:vertAlign w:val="superscript"/>
+          <w:lang w:val="en-US"/>
+        </w:rPr>
+        <w:t>[2]</w:t>
+      </w:r>
+      <w:r>
+        <w:rPr>
+          <w:rFonts w:asciiTheme="majorHAnsi" w:hAnsiTheme="majorHAnsi"/>
+          <w:lang w:val="en-US"/>
+        </w:rPr>
+        <w:t xml:space="preserve"> — </w:t>
+      </w:r>
+      <w:r>
+        <w:rPr>
+          <w:rFonts w:asciiTheme="majorHAnsi" w:hAnsiTheme="majorHAnsi"/>
+          <w:lang w:val="en-US"/>
+        </w:rPr>
+        <w:t>en.wikipedia.org/wiki/Ninja</w:t>
+      </w:r>
+    </w:p>
+    <w:p>
+      <w:pPr>
+        <w:rPr>
+          <w:rFonts w:asciiTheme="majorHAnsi" w:hAnsiTheme="majorHAnsi"/>
+          <w:lang w:val="en-US"/>
+        </w:rPr>
+      </w:pPr>
     </w:p>
     <w:p>
       <w:pPr>
@@ -1678,155 +1754,6 @@
           <w:lang w:val="en-US"/>
         </w:rPr>
       </w:pPr>
-    </w:p>
-    <w:p>
-      <w:pPr>
-        <w:ind w:left="360"/>
-        <w:rPr>
-          <w:rFonts w:asciiTheme="majorHAnsi" w:hAnsiTheme="majorHAnsi"/>
-          <w:lang w:val="en-US"/>
-        </w:rPr>
-      </w:pPr>
-      <w:r>
-        <w:rPr>
-          <w:rFonts w:asciiTheme="majorHAnsi" w:hAnsiTheme="majorHAnsi"/>
-          <w:b/>
-          <w:lang w:val="en-US"/>
-        </w:rPr>
-        <w:t>Ninja</w:t>
-      </w:r>
-      <w:r>
-        <w:rPr>
-          <w:rFonts w:asciiTheme="majorHAnsi" w:hAnsiTheme="majorHAnsi"/>
-          <w:lang w:val="en-US"/>
-        </w:rPr>
-        <w:t xml:space="preserve"> is a kind of </w:t>
-      </w:r>
-      <w:hyperlink r:id="rId6" w:tooltip="Spy" w:history="1">
-        <w:r>
-          <w:rPr>
-            <w:rStyle w:val="Hyperlink"/>
-            <w:rFonts w:asciiTheme="majorHAnsi" w:hAnsiTheme="majorHAnsi"/>
-            <w:color w:val="auto"/>
-            <w:u w:val="none"/>
-            <w:lang w:val="en-US"/>
-          </w:rPr>
-          <w:t>spy</w:t>
-        </w:r>
-      </w:hyperlink>
-      <w:r>
-        <w:rPr>
-          <w:rFonts w:asciiTheme="majorHAnsi" w:hAnsiTheme="majorHAnsi"/>
-          <w:lang w:val="en-US"/>
-        </w:rPr>
-        <w:t> or </w:t>
-      </w:r>
-      <w:hyperlink r:id="rId7" w:tooltip="Assassin" w:history="1">
-        <w:r>
-          <w:rPr>
-            <w:rStyle w:val="Hyperlink"/>
-            <w:rFonts w:asciiTheme="majorHAnsi" w:hAnsiTheme="majorHAnsi"/>
-            <w:color w:val="auto"/>
-            <w:u w:val="none"/>
-            <w:lang w:val="en-US"/>
-          </w:rPr>
-          <w:t>assassin</w:t>
-        </w:r>
-      </w:hyperlink>
-      <w:r>
-        <w:rPr>
-          <w:rFonts w:asciiTheme="majorHAnsi" w:hAnsiTheme="majorHAnsi"/>
-          <w:lang w:val="en-US"/>
-        </w:rPr>
-        <w:t> who lived in </w:t>
-      </w:r>
-      <w:hyperlink r:id="rId8" w:tooltip="Japan" w:history="1">
-        <w:r>
-          <w:rPr>
-            <w:rStyle w:val="Hyperlink"/>
-            <w:rFonts w:asciiTheme="majorHAnsi" w:hAnsiTheme="majorHAnsi"/>
-            <w:color w:val="auto"/>
-            <w:u w:val="none"/>
-            <w:lang w:val="en-US"/>
-          </w:rPr>
-          <w:t>Japan</w:t>
-        </w:r>
-      </w:hyperlink>
-      <w:r>
-        <w:rPr>
-          <w:rStyle w:val="Hyperlink"/>
-          <w:rFonts w:asciiTheme="majorHAnsi" w:hAnsiTheme="majorHAnsi"/>
-          <w:color w:val="auto"/>
-          <w:u w:val="none"/>
-          <w:lang w:val="en-US"/>
-        </w:rPr>
-        <w:t xml:space="preserve"> from the</w:t>
-      </w:r>
-      <w:r>
-        <w:rPr>
-          <w:rFonts w:asciiTheme="majorHAnsi" w:hAnsiTheme="majorHAnsi"/>
-          <w:lang w:val="en-US"/>
-        </w:rPr>
-        <w:t> beginning of </w:t>
-      </w:r>
-      <w:hyperlink r:id="rId9" w:tooltip="14th century" w:history="1">
-        <w:r>
-          <w:rPr>
-            <w:rStyle w:val="Hyperlink"/>
-            <w:rFonts w:asciiTheme="majorHAnsi" w:hAnsiTheme="majorHAnsi"/>
-            <w:color w:val="auto"/>
-            <w:u w:val="none"/>
-            <w:lang w:val="en-US"/>
-          </w:rPr>
-          <w:t>14th century</w:t>
-        </w:r>
-      </w:hyperlink>
-      <w:r>
-        <w:rPr>
-          <w:rStyle w:val="Hyperlink"/>
-          <w:rFonts w:asciiTheme="majorHAnsi" w:hAnsiTheme="majorHAnsi"/>
-          <w:color w:val="auto"/>
-          <w:u w:val="none"/>
-          <w:vertAlign w:val="superscript"/>
-          <w:lang w:val="en-US"/>
-        </w:rPr>
-        <w:t>[2]</w:t>
-      </w:r>
-      <w:r>
-        <w:rPr>
-          <w:rFonts w:asciiTheme="majorHAnsi" w:hAnsiTheme="majorHAnsi"/>
-          <w:lang w:val="en-US"/>
-        </w:rPr>
-        <w:t>. The image of</w:t>
-      </w:r>
-      <w:r>
-        <w:rPr>
-          <w:rFonts w:asciiTheme="majorHAnsi" w:hAnsiTheme="majorHAnsi"/>
-          <w:lang w:val="en-US"/>
-        </w:rPr>
-        <w:t xml:space="preserve"> an</w:t>
-      </w:r>
-      <w:r>
-        <w:rPr>
-          <w:rFonts w:asciiTheme="majorHAnsi" w:hAnsiTheme="majorHAnsi"/>
-          <w:lang w:val="en-US"/>
-        </w:rPr>
-        <w:t xml:space="preserve"> extraordinarily</w:t>
-      </w:r>
-      <w:r>
-        <w:rPr>
-          <w:rFonts w:asciiTheme="majorHAnsi" w:hAnsiTheme="majorHAnsi"/>
-          <w:lang w:val="en-US"/>
-        </w:rPr>
-        <w:t xml:space="preserve"> strong and deft warrior with</w:t>
-      </w:r>
-      <w:r>
-        <w:rPr>
-          <w:rFonts w:asciiTheme="majorHAnsi" w:hAnsiTheme="majorHAnsi"/>
-          <w:lang w:val="en-US"/>
-        </w:rPr>
-        <w:t xml:space="preserve"> exotic equipment and movement techniques has been widely spread in modern culture.</w:t>
-      </w:r>
     </w:p>
     <w:p>
       <w:pPr>
@@ -2394,6 +2321,175 @@
           <w:lang w:val="en-US"/>
         </w:rPr>
       </w:pPr>
+    </w:p>
+    <w:p>
+      <w:pPr>
+        <w:rPr>
+          <w:lang w:val="en-US"/>
+        </w:rPr>
+      </w:pPr>
+    </w:p>
+    <w:p>
+      <w:pPr>
+        <w:rPr>
+          <w:lang w:val="en-US"/>
+        </w:rPr>
+      </w:pPr>
+    </w:p>
+    <w:p>
+      <w:pPr>
+        <w:rPr>
+          <w:lang w:val="en-US"/>
+        </w:rPr>
+      </w:pPr>
+    </w:p>
+    <w:p>
+      <w:pPr>
+        <w:rPr>
+          <w:lang w:val="en-US"/>
+        </w:rPr>
+      </w:pPr>
+    </w:p>
+    <w:p>
+      <w:pPr>
+        <w:rPr>
+          <w:lang w:val="en-US"/>
+        </w:rPr>
+      </w:pPr>
+    </w:p>
+    <w:p>
+      <w:pPr>
+        <w:rPr>
+          <w:lang w:val="en-US"/>
+        </w:rPr>
+      </w:pPr>
+      <w:r>
+        <w:rPr>
+          <w:lang w:val="en-US"/>
+        </w:rPr>
+        <w:lastRenderedPageBreak/>
+        <w:t xml:space="preserve">After couple of experiments of using the native HTML rendering and animation techniques, we found out </w:t>
+      </w:r>
+      <w:r>
+        <w:rPr>
+          <w:lang w:val="en-US"/>
+        </w:rPr>
+        <w:t>that in order to make the game playable,</w:t>
+      </w:r>
+      <w:r>
+        <w:rPr>
+          <w:lang w:val="en-US"/>
+        </w:rPr>
+        <w:t xml:space="preserve"> </w:t>
+      </w:r>
+      <w:r>
+        <w:rPr>
+          <w:lang w:val="en-US"/>
+        </w:rPr>
+        <w:t xml:space="preserve">we should use some rendering </w:t>
+      </w:r>
+      <w:proofErr w:type="spellStart"/>
+      <w:r>
+        <w:rPr>
+          <w:i/>
+          <w:lang w:val="en-US"/>
+        </w:rPr>
+        <w:t>J</w:t>
+      </w:r>
+      <w:r>
+        <w:rPr>
+          <w:i/>
+          <w:lang w:val="en-US"/>
+        </w:rPr>
+        <w:t>avascript</w:t>
+      </w:r>
+      <w:proofErr w:type="spellEnd"/>
+      <w:r>
+        <w:rPr>
+          <w:lang w:val="en-US"/>
+        </w:rPr>
+        <w:t xml:space="preserve"> framework. Our choice fell on modern </w:t>
+      </w:r>
+      <w:r>
+        <w:rPr>
+          <w:b/>
+          <w:lang w:val="en-US"/>
+        </w:rPr>
+        <w:t>p5.js</w:t>
+      </w:r>
+      <w:r>
+        <w:rPr>
+          <w:lang w:val="en-US"/>
+        </w:rPr>
+        <w:t xml:space="preserve"> framework and using it makes such nuances as smooth animation, easy controllers, audio background etc. not exceedingly complicated.</w:t>
+      </w:r>
+    </w:p>
+    <w:p>
+      <w:pPr>
+        <w:rPr>
+          <w:lang w:val="en-US"/>
+        </w:rPr>
+      </w:pPr>
+    </w:p>
+    <w:p>
+      <w:pPr>
+        <w:rPr>
+          <w:i/>
+          <w:lang w:val="en-US"/>
+        </w:rPr>
+      </w:pPr>
+      <w:r>
+        <w:rPr>
+          <w:lang w:val="en-US"/>
+        </w:rPr>
+        <w:t xml:space="preserve">The framework’s main script requires some preloading and setup methods to handle variable declaration, assets attachment and assignment operations. The next </w:t>
+      </w:r>
+      <w:r>
+        <w:rPr>
+          <w:i/>
+          <w:lang w:val="en-US"/>
+        </w:rPr>
+        <w:t xml:space="preserve">draw() </w:t>
+      </w:r>
+      <w:r>
+        <w:rPr>
+          <w:lang w:val="en-US"/>
+        </w:rPr>
+        <w:t xml:space="preserve">function is autonomously called once per rendered frame and it keeps tracking of all the processes and occurrences in code with possible </w:t>
+      </w:r>
+      <w:r>
+        <w:rPr>
+          <w:i/>
+          <w:lang w:val="en-US"/>
+        </w:rPr>
+        <w:t xml:space="preserve">if </w:t>
+      </w:r>
+      <w:r>
+        <w:rPr>
+          <w:lang w:val="en-US"/>
+        </w:rPr>
+        <w:t>constructs</w:t>
+      </w:r>
+      <w:r>
+        <w:rPr>
+          <w:lang w:val="en-US"/>
+        </w:rPr>
+        <w:t xml:space="preserve">. This helps us to concentrate on actually making game mechanics and loop flow work properly and with no extra exceptions or errors. </w:t>
+      </w:r>
+    </w:p>
+    <w:p>
+      <w:pPr>
+        <w:rPr>
+          <w:lang w:val="en-US"/>
+        </w:rPr>
+      </w:pPr>
+    </w:p>
+    <w:p>
+      <w:pPr>
+        <w:rPr>
+          <w:lang w:val="en-US"/>
+        </w:rPr>
+      </w:pPr>
       <w:r>
         <w:rPr>
           <w:lang w:val="en-US"/>
@@ -2404,82 +2500,493 @@
     <w:p>
       <w:pPr>
         <w:rPr>
-          <w:lang w:val="en-US"/>
-        </w:rPr>
-      </w:pPr>
-      <w:r>
-        <w:rPr>
           <w:b/>
           <w:lang w:val="en-US"/>
         </w:rPr>
+      </w:pPr>
+      <w:r>
+        <w:rPr>
+          <w:b/>
+          <w:lang w:val="en-US"/>
+        </w:rPr>
         <w:t>Ninja</w:t>
       </w:r>
-      <w:r>
-        <w:rPr>
-          <w:lang w:val="en-US"/>
-        </w:rPr>
-        <w:t xml:space="preserve"> (height, width, x-position, y-position, health, score)</w:t>
-      </w:r>
-    </w:p>
-    <w:p>
-      <w:pPr>
-        <w:rPr>
-          <w:lang w:val="en-US"/>
-        </w:rPr>
-      </w:pPr>
-      <w:r>
-        <w:rPr>
-          <w:lang w:val="en-US"/>
-        </w:rPr>
-        <w:t>Member functions: move(), update(), show()</w:t>
-      </w:r>
-    </w:p>
-    <w:p>
-      <w:pPr>
-        <w:rPr>
-          <w:lang w:val="en-US"/>
-        </w:rPr>
-      </w:pPr>
-      <w:r>
+    </w:p>
+    <w:p>
+      <w:pPr>
+        <w:rPr>
+          <w:lang w:val="en-US"/>
+        </w:rPr>
+      </w:pPr>
+      <w:r>
+        <w:rPr>
+          <w:lang w:val="en-US"/>
+        </w:rPr>
+        <w:t>Data fields:</w:t>
+      </w:r>
+      <w:r>
+        <w:rPr>
+          <w:lang w:val="en-US"/>
+        </w:rPr>
+        <w:t xml:space="preserve"> </w:t>
+      </w:r>
+      <w:r>
+        <w:rPr>
+          <w:i/>
+          <w:lang w:val="en-US"/>
+        </w:rPr>
+        <w:t>height</w:t>
+      </w:r>
+      <w:r>
+        <w:rPr>
+          <w:i/>
+          <w:lang w:val="en-US"/>
+        </w:rPr>
+        <w:t xml:space="preserve"> (</w:t>
+      </w:r>
+      <w:proofErr w:type="spellStart"/>
+      <w:r>
+        <w:rPr>
+          <w:i/>
+          <w:lang w:val="en-US"/>
+        </w:rPr>
+        <w:t>px</w:t>
+      </w:r>
+      <w:proofErr w:type="spellEnd"/>
+      <w:r>
+        <w:rPr>
+          <w:i/>
+          <w:lang w:val="en-US"/>
+        </w:rPr>
+        <w:t>)</w:t>
+      </w:r>
+      <w:r>
+        <w:rPr>
+          <w:i/>
+          <w:lang w:val="en-US"/>
+        </w:rPr>
+        <w:t>, width</w:t>
+      </w:r>
+      <w:r>
+        <w:rPr>
+          <w:i/>
+          <w:lang w:val="en-US"/>
+        </w:rPr>
+        <w:t xml:space="preserve"> (</w:t>
+      </w:r>
+      <w:proofErr w:type="spellStart"/>
+      <w:r>
+        <w:rPr>
+          <w:i/>
+          <w:lang w:val="en-US"/>
+        </w:rPr>
+        <w:t>px</w:t>
+      </w:r>
+      <w:proofErr w:type="spellEnd"/>
+      <w:r>
+        <w:rPr>
+          <w:i/>
+          <w:lang w:val="en-US"/>
+        </w:rPr>
+        <w:t>)</w:t>
+      </w:r>
+      <w:r>
+        <w:rPr>
+          <w:i/>
+          <w:lang w:val="en-US"/>
+        </w:rPr>
+        <w:t>, x-position, y-position, health</w:t>
+      </w:r>
+      <w:r>
+        <w:rPr>
+          <w:i/>
+          <w:lang w:val="en-US"/>
+        </w:rPr>
+        <w:t xml:space="preserve"> (</w:t>
+      </w:r>
+      <w:proofErr w:type="spellStart"/>
+      <w:r>
+        <w:rPr>
+          <w:i/>
+          <w:lang w:val="en-US"/>
+        </w:rPr>
+        <w:t>int</w:t>
+      </w:r>
+      <w:proofErr w:type="spellEnd"/>
+      <w:r>
+        <w:rPr>
+          <w:i/>
+          <w:lang w:val="en-US"/>
+        </w:rPr>
+        <w:t>)</w:t>
+      </w:r>
+      <w:r>
+        <w:rPr>
+          <w:i/>
+          <w:lang w:val="en-US"/>
+        </w:rPr>
+        <w:t>, score</w:t>
+      </w:r>
+      <w:r>
+        <w:rPr>
+          <w:i/>
+          <w:lang w:val="en-US"/>
+        </w:rPr>
+        <w:t xml:space="preserve"> (</w:t>
+      </w:r>
+      <w:proofErr w:type="spellStart"/>
+      <w:r>
+        <w:rPr>
+          <w:i/>
+          <w:lang w:val="en-US"/>
+        </w:rPr>
+        <w:t>int</w:t>
+      </w:r>
+      <w:proofErr w:type="spellEnd"/>
+      <w:r>
+        <w:rPr>
+          <w:i/>
+          <w:lang w:val="en-US"/>
+        </w:rPr>
+        <w:t>)</w:t>
+      </w:r>
+    </w:p>
+    <w:p>
+      <w:pPr>
+        <w:rPr>
+          <w:lang w:val="en-US"/>
+        </w:rPr>
+      </w:pPr>
+      <w:r>
+        <w:rPr>
+          <w:lang w:val="en-US"/>
+        </w:rPr>
+        <w:t xml:space="preserve">Member functions: </w:t>
+      </w:r>
+    </w:p>
+    <w:p>
+      <w:pPr>
+        <w:rPr>
+          <w:lang w:val="en-US"/>
+        </w:rPr>
+      </w:pPr>
+      <w:r>
+        <w:rPr>
+          <w:i/>
+          <w:lang w:val="en-US"/>
+        </w:rPr>
+        <w:t>move()</w:t>
+      </w:r>
+      <w:r>
+        <w:rPr>
+          <w:lang w:val="en-US"/>
+        </w:rPr>
+        <w:t xml:space="preserve"> and </w:t>
+      </w:r>
+      <w:r>
+        <w:rPr>
+          <w:i/>
+          <w:lang w:val="en-US"/>
+        </w:rPr>
+        <w:t>show()</w:t>
+      </w:r>
+      <w:r>
+        <w:rPr>
+          <w:lang w:val="en-US"/>
+        </w:rPr>
+        <w:t xml:space="preserve"> </w:t>
+      </w:r>
+      <w:r>
+        <w:rPr>
+          <w:lang w:val="en-US"/>
+        </w:rPr>
+        <w:t>functions are called in main loop and are respectively responsible for moving the coordinates according to player inputs and displaying the corresponding animation of ninja.</w:t>
+      </w:r>
+      <w:r>
+        <w:rPr>
+          <w:lang w:val="en-US"/>
+        </w:rPr>
+        <w:t xml:space="preserve"> The move function also sets the boundaries to the movement of player, illusion of ground and gravity imitation.</w:t>
+      </w:r>
+    </w:p>
+    <w:p>
+      <w:pPr>
+        <w:rPr>
+          <w:lang w:val="en-US"/>
+        </w:rPr>
+      </w:pPr>
+    </w:p>
+    <w:p>
+      <w:pPr>
         <w:rPr>
           <w:b/>
           <w:lang w:val="en-US"/>
         </w:rPr>
+      </w:pPr>
+      <w:r>
+        <w:rPr>
+          <w:b/>
+          <w:lang w:val="en-US"/>
+        </w:rPr>
+        <w:t>Collider</w:t>
+      </w:r>
+    </w:p>
+    <w:p>
+      <w:pPr>
+        <w:rPr>
+          <w:lang w:val="en-US"/>
+        </w:rPr>
+      </w:pPr>
+      <w:r>
+        <w:rPr>
+          <w:lang w:val="en-US"/>
+        </w:rPr>
+        <w:t>Data fields:</w:t>
+      </w:r>
+    </w:p>
+    <w:p>
+      <w:pPr>
+        <w:rPr>
+          <w:lang w:val="en-US"/>
+        </w:rPr>
+      </w:pPr>
+      <w:r>
+        <w:rPr>
+          <w:lang w:val="en-US"/>
+        </w:rPr>
+        <w:t xml:space="preserve">Member functions </w:t>
+      </w:r>
+      <w:r>
+        <w:rPr>
+          <w:lang w:val="en-US"/>
+        </w:rPr>
+        <w:t xml:space="preserve"> </w:t>
+      </w:r>
+    </w:p>
+    <w:p>
+      <w:pPr>
+        <w:rPr>
+          <w:i/>
+          <w:lang w:val="en-US"/>
+        </w:rPr>
+      </w:pPr>
+    </w:p>
+    <w:p>
+      <w:pPr>
+        <w:rPr>
+          <w:lang w:val="en-US"/>
+        </w:rPr>
+      </w:pPr>
+      <w:r>
+        <w:rPr>
+          <w:b/>
+          <w:lang w:val="en-US"/>
+        </w:rPr>
         <w:t>Enemy</w:t>
       </w:r>
       <w:r>
         <w:rPr>
           <w:lang w:val="en-US"/>
         </w:rPr>
-        <w:t xml:space="preserve"> (height, width, x-position, y-position, damage)</w:t>
-      </w:r>
-    </w:p>
-    <w:p>
-      <w:pPr>
-        <w:rPr>
-          <w:lang w:val="en-US"/>
-        </w:rPr>
-      </w:pPr>
-      <w:r>
-        <w:rPr>
-          <w:lang w:val="en-US"/>
-        </w:rPr>
-        <w:t>Member functions: move(), show(), crash()</w:t>
-      </w:r>
-    </w:p>
-    <w:p>
-      <w:pPr>
-        <w:rPr>
-          <w:lang w:val="en-US"/>
-        </w:rPr>
-      </w:pPr>
-    </w:p>
-    <w:p>
-      <w:pPr>
-        <w:rPr>
-          <w:lang w:val="en-US"/>
-        </w:rPr>
-      </w:pPr>
+        <w:t xml:space="preserve"> </w:t>
+      </w:r>
+      <w:r>
+        <w:rPr>
+          <w:lang w:val="en-US"/>
+        </w:rPr>
+        <w:t>(inherits Collider)</w:t>
+      </w:r>
+      <w:r>
+        <w:rPr>
+          <w:lang w:val="en-US"/>
+        </w:rPr>
+        <w:t xml:space="preserve"> and is used for imitating obstacles </w:t>
+      </w:r>
+      <w:bookmarkStart w:id="10" w:name="_GoBack"/>
+      <w:bookmarkEnd w:id="10"/>
+    </w:p>
+    <w:p>
+      <w:pPr>
+        <w:rPr>
+          <w:i/>
+          <w:lang w:val="en-US"/>
+        </w:rPr>
+      </w:pPr>
+      <w:r>
+        <w:rPr>
+          <w:lang w:val="en-US"/>
+        </w:rPr>
+        <w:t xml:space="preserve">Data fields: </w:t>
+      </w:r>
+      <w:r>
+        <w:rPr>
+          <w:i/>
+          <w:lang w:val="en-US"/>
+        </w:rPr>
+        <w:t>height, width,</w:t>
+      </w:r>
+      <w:r>
+        <w:rPr>
+          <w:i/>
+          <w:lang w:val="en-US"/>
+        </w:rPr>
+        <w:t xml:space="preserve"> x-position, y-position, damage</w:t>
+      </w:r>
+    </w:p>
+    <w:p>
+      <w:pPr>
+        <w:rPr>
+          <w:lang w:val="en-US"/>
+        </w:rPr>
+      </w:pPr>
+      <w:r>
+        <w:rPr>
+          <w:lang w:val="en-US"/>
+        </w:rPr>
+        <w:t xml:space="preserve">Member functions: </w:t>
+      </w:r>
+    </w:p>
+    <w:p>
+      <w:pPr>
+        <w:rPr>
+          <w:lang w:val="en-US"/>
+        </w:rPr>
+      </w:pPr>
+      <w:r>
+        <w:rPr>
+          <w:lang w:val="en-US"/>
+        </w:rPr>
+        <w:t xml:space="preserve">move(), </w:t>
+      </w:r>
+    </w:p>
+    <w:p>
+      <w:pPr>
+        <w:rPr>
+          <w:lang w:val="en-US"/>
+        </w:rPr>
+      </w:pPr>
+      <w:r>
+        <w:rPr>
+          <w:lang w:val="en-US"/>
+        </w:rPr>
+        <w:t xml:space="preserve">show(), </w:t>
+      </w:r>
+    </w:p>
+    <w:p>
+      <w:pPr>
+        <w:rPr>
+          <w:lang w:val="en-US"/>
+        </w:rPr>
+      </w:pPr>
+      <w:r>
+        <w:rPr>
+          <w:lang w:val="en-US"/>
+        </w:rPr>
+        <w:t>crash(</w:t>
+      </w:r>
+      <w:r>
+        <w:rPr>
+          <w:lang w:val="en-US"/>
+        </w:rPr>
+        <w:t xml:space="preserve"> object Ninja</w:t>
+      </w:r>
+      <w:r>
+        <w:rPr>
+          <w:lang w:val="en-US"/>
+        </w:rPr>
+        <w:t>)</w:t>
+      </w:r>
+    </w:p>
+    <w:p>
+      <w:pPr>
+        <w:rPr>
+          <w:lang w:val="en-US"/>
+        </w:rPr>
+      </w:pPr>
+    </w:p>
+    <w:p>
+      <w:pPr>
+        <w:rPr>
+          <w:lang w:val="en-US"/>
+        </w:rPr>
+      </w:pPr>
+      <w:r>
+        <w:rPr>
+          <w:b/>
+          <w:lang w:val="en-US"/>
+        </w:rPr>
+        <w:t xml:space="preserve">Pickup </w:t>
+      </w:r>
+      <w:r>
+        <w:rPr>
+          <w:lang w:val="en-US"/>
+        </w:rPr>
+        <w:t>(</w:t>
+      </w:r>
+      <w:r>
+        <w:rPr>
+          <w:lang w:val="en-US"/>
+        </w:rPr>
+        <w:t xml:space="preserve">also inherits </w:t>
+      </w:r>
+      <w:r>
+        <w:rPr>
+          <w:i/>
+          <w:lang w:val="en-US"/>
+        </w:rPr>
+        <w:t>Collider</w:t>
+      </w:r>
+      <w:r>
+        <w:rPr>
+          <w:lang w:val="en-US"/>
+        </w:rPr>
+        <w:t>)</w:t>
+      </w:r>
+      <w:r>
+        <w:rPr>
+          <w:lang w:val="en-US"/>
+        </w:rPr>
+        <w:t xml:space="preserve"> and is used for rising the score/health of the object Ninja when colliding with it.</w:t>
+      </w:r>
+    </w:p>
+    <w:p>
+      <w:pPr>
+        <w:rPr>
+          <w:lang w:val="en-US"/>
+        </w:rPr>
+      </w:pPr>
+      <w:r>
+        <w:rPr>
+          <w:lang w:val="en-US"/>
+        </w:rPr>
+        <w:t xml:space="preserve">move(), </w:t>
+      </w:r>
+    </w:p>
+    <w:p>
+      <w:pPr>
+        <w:rPr>
+          <w:lang w:val="en-US"/>
+        </w:rPr>
+      </w:pPr>
+      <w:r>
+        <w:rPr>
+          <w:lang w:val="en-US"/>
+        </w:rPr>
+        <w:t xml:space="preserve">show(), </w:t>
+      </w:r>
+    </w:p>
+    <w:p>
+      <w:pPr>
+        <w:rPr>
+          <w:lang w:val="en-US"/>
+        </w:rPr>
+      </w:pPr>
+      <w:r>
+        <w:rPr>
+          <w:lang w:val="en-US"/>
+        </w:rPr>
+        <w:t>crash()</w:t>
+      </w:r>
     </w:p>
     <w:p>
       <w:pPr>
@@ -2492,15 +2999,14 @@
           <w:lang w:val="en-US"/>
         </w:rPr>
       </w:pPr>
-      <w:bookmarkStart w:id="10" w:name="_Toc322695332"/>
-      <w:r>
-        <w:rPr>
-          <w:lang w:val="en-US"/>
-        </w:rPr>
-        <w:lastRenderedPageBreak/>
+      <w:bookmarkStart w:id="11" w:name="_Toc322695332"/>
+      <w:r>
+        <w:rPr>
+          <w:lang w:val="en-US"/>
+        </w:rPr>
         <w:t>Server Side SW Design</w:t>
       </w:r>
-      <w:bookmarkEnd w:id="10"/>
+      <w:bookmarkEnd w:id="11"/>
     </w:p>
     <w:p>
       <w:pPr>
@@ -2547,8 +3053,6 @@
           <w:lang w:val="en-US"/>
         </w:rPr>
       </w:pPr>
-      <w:bookmarkStart w:id="11" w:name="_GoBack"/>
-      <w:bookmarkEnd w:id="11"/>
     </w:p>
     <w:p>
       <w:pPr>
@@ -2577,8 +3081,8 @@
 </file>
 
 <file path=word/numbering.xml><?xml version="1.0" encoding="utf-8"?>
-<w:numbering xmlns:ve="http://schemas.openxmlformats.org/markup-compatibility/2006" xmlns:o="urn:schemas-microsoft-com:office:office" xmlns:r="http://schemas.openxmlformats.org/officeDocument/2006/relationships" xmlns:m="http://schemas.openxmlformats.org/officeDocument/2006/math" xmlns:v="urn:schemas-microsoft-com:vml" xmlns:wp="http://schemas.openxmlformats.org/drawingml/2006/wordprocessingDrawing" xmlns:w10="urn:schemas-microsoft-com:office:word" xmlns:w="http://schemas.openxmlformats.org/wordprocessingml/2006/main" xmlns:wne="http://schemas.microsoft.com/office/word/2006/wordml">
-  <w:abstractNum w:abstractNumId="0">
+<w:numbering xmlns:wpc="http://schemas.microsoft.com/office/word/2010/wordprocessingCanvas" xmlns:cx="http://schemas.microsoft.com/office/drawing/2014/chartex" xmlns:cx1="http://schemas.microsoft.com/office/drawing/2015/9/8/chartex" xmlns:cx2="http://schemas.microsoft.com/office/drawing/2015/10/21/chartex" xmlns:cx3="http://schemas.microsoft.com/office/drawing/2016/5/9/chartex" xmlns:cx4="http://schemas.microsoft.com/office/drawing/2016/5/10/chartex" xmlns:cx5="http://schemas.microsoft.com/office/drawing/2016/5/11/chartex" xmlns:cx6="http://schemas.microsoft.com/office/drawing/2016/5/12/chartex" xmlns:cx7="http://schemas.microsoft.com/office/drawing/2016/5/13/chartex" xmlns:cx8="http://schemas.microsoft.com/office/drawing/2016/5/14/chartex" xmlns:mc="http://schemas.openxmlformats.org/markup-compatibility/2006" xmlns:o="urn:schemas-microsoft-com:office:office" xmlns:r="http://schemas.openxmlformats.org/officeDocument/2006/relationships" xmlns:m="http://schemas.openxmlformats.org/officeDocument/2006/math" xmlns:v="urn:schemas-microsoft-com:vml" xmlns:wp14="http://schemas.microsoft.com/office/word/2010/wordprocessingDrawing" xmlns:wp="http://schemas.openxmlformats.org/drawingml/2006/wordprocessingDrawing" xmlns:w10="urn:schemas-microsoft-com:office:word" xmlns:w="http://schemas.openxmlformats.org/wordprocessingml/2006/main" xmlns:w14="http://schemas.microsoft.com/office/word/2010/wordml" xmlns:w15="http://schemas.microsoft.com/office/word/2012/wordml" xmlns:w16se="http://schemas.microsoft.com/office/word/2015/wordml/symex" xmlns:wpg="http://schemas.microsoft.com/office/word/2010/wordprocessingGroup" xmlns:wpi="http://schemas.microsoft.com/office/word/2010/wordprocessingInk" xmlns:wne="http://schemas.microsoft.com/office/word/2006/wordml" xmlns:wps="http://schemas.microsoft.com/office/word/2010/wordprocessingShape" mc:Ignorable="w14 w15 w16se wp14">
+  <w:abstractNum w:abstractNumId="0" w15:restartNumberingAfterBreak="0">
     <w:nsid w:val="088469CD"/>
     <w:multiLevelType w:val="multilevel"/>
     <w:tmpl w:val="3F38B260"/>
@@ -2696,7 +3200,7 @@
       </w:rPr>
     </w:lvl>
   </w:abstractNum>
-  <w:abstractNum w:abstractNumId="1">
+  <w:abstractNum w:abstractNumId="1" w15:restartNumberingAfterBreak="0">
     <w:nsid w:val="24366A29"/>
     <w:multiLevelType w:val="multilevel"/>
     <w:tmpl w:val="3F38B260"/>
@@ -2814,7 +3318,7 @@
       </w:rPr>
     </w:lvl>
   </w:abstractNum>
-  <w:abstractNum w:abstractNumId="2">
+  <w:abstractNum w:abstractNumId="2" w15:restartNumberingAfterBreak="0">
     <w:nsid w:val="2CA61F97"/>
     <w:multiLevelType w:val="multilevel"/>
     <w:tmpl w:val="3F38B260"/>
@@ -2932,7 +3436,7 @@
       </w:rPr>
     </w:lvl>
   </w:abstractNum>
-  <w:abstractNum w:abstractNumId="3">
+  <w:abstractNum w:abstractNumId="3" w15:restartNumberingAfterBreak="0">
     <w:nsid w:val="4DBE3B08"/>
     <w:multiLevelType w:val="hybridMultilevel"/>
     <w:tmpl w:val="D7C409CE"/>
@@ -3018,7 +3522,7 @@
       </w:pPr>
     </w:lvl>
   </w:abstractNum>
-  <w:abstractNum w:abstractNumId="4">
+  <w:abstractNum w:abstractNumId="4" w15:restartNumberingAfterBreak="0">
     <w:nsid w:val="589050A0"/>
     <w:multiLevelType w:val="hybridMultilevel"/>
     <w:tmpl w:val="84F0762A"/>
@@ -3104,7 +3608,7 @@
       </w:pPr>
     </w:lvl>
   </w:abstractNum>
-  <w:abstractNum w:abstractNumId="5">
+  <w:abstractNum w:abstractNumId="5" w15:restartNumberingAfterBreak="0">
     <w:nsid w:val="59537E8F"/>
     <w:multiLevelType w:val="hybridMultilevel"/>
     <w:tmpl w:val="0F98816A"/>
@@ -3190,7 +3694,7 @@
       </w:pPr>
     </w:lvl>
   </w:abstractNum>
-  <w:abstractNum w:abstractNumId="6">
+  <w:abstractNum w:abstractNumId="6" w15:restartNumberingAfterBreak="0">
     <w:nsid w:val="6DAA4FA7"/>
     <w:multiLevelType w:val="hybridMultilevel"/>
     <w:tmpl w:val="D9007FA0"/>
@@ -3330,7 +3834,7 @@
       </w:rPr>
     </w:lvl>
   </w:abstractNum>
-  <w:abstractNum w:abstractNumId="7">
+  <w:abstractNum w:abstractNumId="7" w15:restartNumberingAfterBreak="0">
     <w:nsid w:val="732F128A"/>
     <w:multiLevelType w:val="multilevel"/>
     <w:tmpl w:val="3F38B260"/>
@@ -3476,7 +3980,7 @@
 </file>
 
 <file path=word/styles.xml><?xml version="1.0" encoding="utf-8"?>
-<w:styles xmlns:r="http://schemas.openxmlformats.org/officeDocument/2006/relationships" xmlns:w="http://schemas.openxmlformats.org/wordprocessingml/2006/main">
+<w:styles xmlns:mc="http://schemas.openxmlformats.org/markup-compatibility/2006" xmlns:r="http://schemas.openxmlformats.org/officeDocument/2006/relationships" xmlns:w="http://schemas.openxmlformats.org/wordprocessingml/2006/main" xmlns:w14="http://schemas.microsoft.com/office/word/2010/wordml" xmlns:w15="http://schemas.microsoft.com/office/word/2012/wordml" xmlns:w16se="http://schemas.microsoft.com/office/word/2015/wordml/symex" mc:Ignorable="w14 w15 w16se">
   <w:docDefaults>
     <w:rPrDefault>
       <w:rPr>
@@ -3492,144 +3996,381 @@
       </w:pPr>
     </w:pPrDefault>
   </w:docDefaults>
-  <w:latentStyles w:defLockedState="0" w:defUIPriority="99" w:defSemiHidden="1" w:defUnhideWhenUsed="1" w:defQFormat="0" w:count="267">
-    <w:lsdException w:name="Normal" w:semiHidden="0" w:uiPriority="0" w:unhideWhenUsed="0" w:qFormat="1"/>
-    <w:lsdException w:name="heading 1" w:semiHidden="0" w:uiPriority="9" w:unhideWhenUsed="0" w:qFormat="1"/>
-    <w:lsdException w:name="heading 2" w:uiPriority="9" w:qFormat="1"/>
-    <w:lsdException w:name="heading 3" w:uiPriority="9" w:qFormat="1"/>
-    <w:lsdException w:name="heading 4" w:uiPriority="9" w:qFormat="1"/>
-    <w:lsdException w:name="heading 5" w:uiPriority="9" w:qFormat="1"/>
-    <w:lsdException w:name="heading 6" w:uiPriority="9" w:qFormat="1"/>
-    <w:lsdException w:name="heading 7" w:uiPriority="9" w:qFormat="1"/>
-    <w:lsdException w:name="heading 8" w:uiPriority="9" w:qFormat="1"/>
-    <w:lsdException w:name="heading 9" w:uiPriority="9" w:qFormat="1"/>
-    <w:lsdException w:name="toc 1" w:uiPriority="39"/>
-    <w:lsdException w:name="toc 2" w:uiPriority="39"/>
-    <w:lsdException w:name="toc 3" w:uiPriority="39"/>
-    <w:lsdException w:name="toc 4" w:uiPriority="39"/>
-    <w:lsdException w:name="toc 5" w:uiPriority="39"/>
-    <w:lsdException w:name="toc 6" w:uiPriority="39"/>
-    <w:lsdException w:name="toc 7" w:uiPriority="39"/>
-    <w:lsdException w:name="toc 8" w:uiPriority="39"/>
-    <w:lsdException w:name="toc 9" w:uiPriority="39"/>
-    <w:lsdException w:name="caption" w:uiPriority="35" w:qFormat="1"/>
-    <w:lsdException w:name="Title" w:semiHidden="0" w:uiPriority="10" w:unhideWhenUsed="0" w:qFormat="1"/>
-    <w:lsdException w:name="Default Paragraph Font" w:uiPriority="1"/>
-    <w:lsdException w:name="Subtitle" w:semiHidden="0" w:uiPriority="11" w:unhideWhenUsed="0" w:qFormat="1"/>
-    <w:lsdException w:name="Strong" w:semiHidden="0" w:uiPriority="22" w:unhideWhenUsed="0" w:qFormat="1"/>
-    <w:lsdException w:name="Emphasis" w:semiHidden="0" w:uiPriority="20" w:unhideWhenUsed="0" w:qFormat="1"/>
-    <w:lsdException w:name="Table Grid" w:semiHidden="0" w:uiPriority="59" w:unhideWhenUsed="0"/>
-    <w:lsdException w:name="Placeholder Text" w:unhideWhenUsed="0"/>
-    <w:lsdException w:name="No Spacing" w:semiHidden="0" w:uiPriority="1" w:unhideWhenUsed="0" w:qFormat="1"/>
-    <w:lsdException w:name="Light Shading" w:semiHidden="0" w:uiPriority="60" w:unhideWhenUsed="0"/>
-    <w:lsdException w:name="Light List" w:semiHidden="0" w:uiPriority="61" w:unhideWhenUsed="0"/>
-    <w:lsdException w:name="Light Grid" w:semiHidden="0" w:uiPriority="62" w:unhideWhenUsed="0"/>
-    <w:lsdException w:name="Medium Shading 1" w:semiHidden="0" w:uiPriority="63" w:unhideWhenUsed="0"/>
-    <w:lsdException w:name="Medium Shading 2" w:semiHidden="0" w:uiPriority="64" w:unhideWhenUsed="0"/>
-    <w:lsdException w:name="Medium List 1" w:semiHidden="0" w:uiPriority="65" w:unhideWhenUsed="0"/>
-    <w:lsdException w:name="Medium List 2" w:semiHidden="0" w:uiPriority="66" w:unhideWhenUsed="0"/>
-    <w:lsdException w:name="Medium Grid 1" w:semiHidden="0" w:uiPriority="67" w:unhideWhenUsed="0"/>
-    <w:lsdException w:name="Medium Grid 2" w:semiHidden="0" w:uiPriority="68" w:unhideWhenUsed="0"/>
-    <w:lsdException w:name="Medium Grid 3" w:semiHidden="0" w:uiPriority="69" w:unhideWhenUsed="0"/>
-    <w:lsdException w:name="Dark List" w:semiHidden="0" w:uiPriority="70" w:unhideWhenUsed="0"/>
-    <w:lsdException w:name="Colorful Shading" w:semiHidden="0" w:uiPriority="71" w:unhideWhenUsed="0"/>
-    <w:lsdException w:name="Colorful List" w:semiHidden="0" w:uiPriority="72" w:unhideWhenUsed="0"/>
-    <w:lsdException w:name="Colorful Grid" w:semiHidden="0" w:uiPriority="73" w:unhideWhenUsed="0"/>
-    <w:lsdException w:name="Light Shading Accent 1" w:semiHidden="0" w:uiPriority="60" w:unhideWhenUsed="0"/>
-    <w:lsdException w:name="Light List Accent 1" w:semiHidden="0" w:uiPriority="61" w:unhideWhenUsed="0"/>
-    <w:lsdException w:name="Light Grid Accent 1" w:semiHidden="0" w:uiPriority="62" w:unhideWhenUsed="0"/>
-    <w:lsdException w:name="Medium Shading 1 Accent 1" w:semiHidden="0" w:uiPriority="63" w:unhideWhenUsed="0"/>
-    <w:lsdException w:name="Medium Shading 2 Accent 1" w:semiHidden="0" w:uiPriority="64" w:unhideWhenUsed="0"/>
-    <w:lsdException w:name="Medium List 1 Accent 1" w:semiHidden="0" w:uiPriority="65" w:unhideWhenUsed="0"/>
-    <w:lsdException w:name="Revision" w:unhideWhenUsed="0"/>
-    <w:lsdException w:name="List Paragraph" w:semiHidden="0" w:uiPriority="34" w:unhideWhenUsed="0" w:qFormat="1"/>
-    <w:lsdException w:name="Quote" w:semiHidden="0" w:uiPriority="29" w:unhideWhenUsed="0" w:qFormat="1"/>
-    <w:lsdException w:name="Intense Quote" w:semiHidden="0" w:uiPriority="30" w:unhideWhenUsed="0" w:qFormat="1"/>
-    <w:lsdException w:name="Medium List 2 Accent 1" w:semiHidden="0" w:uiPriority="66" w:unhideWhenUsed="0"/>
-    <w:lsdException w:name="Medium Grid 1 Accent 1" w:semiHidden="0" w:uiPriority="67" w:unhideWhenUsed="0"/>
-    <w:lsdException w:name="Medium Grid 2 Accent 1" w:semiHidden="0" w:uiPriority="68" w:unhideWhenUsed="0"/>
-    <w:lsdException w:name="Medium Grid 3 Accent 1" w:semiHidden="0" w:uiPriority="69" w:unhideWhenUsed="0"/>
-    <w:lsdException w:name="Dark List Accent 1" w:semiHidden="0" w:uiPriority="70" w:unhideWhenUsed="0"/>
-    <w:lsdException w:name="Colorful Shading Accent 1" w:semiHidden="0" w:uiPriority="71" w:unhideWhenUsed="0"/>
-    <w:lsdException w:name="Colorful List Accent 1" w:semiHidden="0" w:uiPriority="72" w:unhideWhenUsed="0"/>
-    <w:lsdException w:name="Colorful Grid Accent 1" w:semiHidden="0" w:uiPriority="73" w:unhideWhenUsed="0"/>
-    <w:lsdException w:name="Light Shading Accent 2" w:semiHidden="0" w:uiPriority="60" w:unhideWhenUsed="0"/>
-    <w:lsdException w:name="Light List Accent 2" w:semiHidden="0" w:uiPriority="61" w:unhideWhenUsed="0"/>
-    <w:lsdException w:name="Light Grid Accent 2" w:semiHidden="0" w:uiPriority="62" w:unhideWhenUsed="0"/>
-    <w:lsdException w:name="Medium Shading 1 Accent 2" w:semiHidden="0" w:uiPriority="63" w:unhideWhenUsed="0"/>
-    <w:lsdException w:name="Medium Shading 2 Accent 2" w:semiHidden="0" w:uiPriority="64" w:unhideWhenUsed="0"/>
-    <w:lsdException w:name="Medium List 1 Accent 2" w:semiHidden="0" w:uiPriority="65" w:unhideWhenUsed="0"/>
-    <w:lsdException w:name="Medium List 2 Accent 2" w:semiHidden="0" w:uiPriority="66" w:unhideWhenUsed="0"/>
-    <w:lsdException w:name="Medium Grid 1 Accent 2" w:semiHidden="0" w:uiPriority="67" w:unhideWhenUsed="0"/>
-    <w:lsdException w:name="Medium Grid 2 Accent 2" w:semiHidden="0" w:uiPriority="68" w:unhideWhenUsed="0"/>
-    <w:lsdException w:name="Medium Grid 3 Accent 2" w:semiHidden="0" w:uiPriority="69" w:unhideWhenUsed="0"/>
-    <w:lsdException w:name="Dark List Accent 2" w:semiHidden="0" w:uiPriority="70" w:unhideWhenUsed="0"/>
-    <w:lsdException w:name="Colorful Shading Accent 2" w:semiHidden="0" w:uiPriority="71" w:unhideWhenUsed="0"/>
-    <w:lsdException w:name="Colorful List Accent 2" w:semiHidden="0" w:uiPriority="72" w:unhideWhenUsed="0"/>
-    <w:lsdException w:name="Colorful Grid Accent 2" w:semiHidden="0" w:uiPriority="73" w:unhideWhenUsed="0"/>
-    <w:lsdException w:name="Light Shading Accent 3" w:semiHidden="0" w:uiPriority="60" w:unhideWhenUsed="0"/>
-    <w:lsdException w:name="Light List Accent 3" w:semiHidden="0" w:uiPriority="61" w:unhideWhenUsed="0"/>
-    <w:lsdException w:name="Light Grid Accent 3" w:semiHidden="0" w:uiPriority="62" w:unhideWhenUsed="0"/>
-    <w:lsdException w:name="Medium Shading 1 Accent 3" w:semiHidden="0" w:uiPriority="63" w:unhideWhenUsed="0"/>
-    <w:lsdException w:name="Medium Shading 2 Accent 3" w:semiHidden="0" w:uiPriority="64" w:unhideWhenUsed="0"/>
-    <w:lsdException w:name="Medium List 1 Accent 3" w:semiHidden="0" w:uiPriority="65" w:unhideWhenUsed="0"/>
-    <w:lsdException w:name="Medium List 2 Accent 3" w:semiHidden="0" w:uiPriority="66" w:unhideWhenUsed="0"/>
-    <w:lsdException w:name="Medium Grid 1 Accent 3" w:semiHidden="0" w:uiPriority="67" w:unhideWhenUsed="0"/>
-    <w:lsdException w:name="Medium Grid 2 Accent 3" w:semiHidden="0" w:uiPriority="68" w:unhideWhenUsed="0"/>
-    <w:lsdException w:name="Medium Grid 3 Accent 3" w:semiHidden="0" w:uiPriority="69" w:unhideWhenUsed="0"/>
-    <w:lsdException w:name="Dark List Accent 3" w:semiHidden="0" w:uiPriority="70" w:unhideWhenUsed="0"/>
-    <w:lsdException w:name="Colorful Shading Accent 3" w:semiHidden="0" w:uiPriority="71" w:unhideWhenUsed="0"/>
-    <w:lsdException w:name="Colorful List Accent 3" w:semiHidden="0" w:uiPriority="72" w:unhideWhenUsed="0"/>
-    <w:lsdException w:name="Colorful Grid Accent 3" w:semiHidden="0" w:uiPriority="73" w:unhideWhenUsed="0"/>
-    <w:lsdException w:name="Light Shading Accent 4" w:semiHidden="0" w:uiPriority="60" w:unhideWhenUsed="0"/>
-    <w:lsdException w:name="Light List Accent 4" w:semiHidden="0" w:uiPriority="61" w:unhideWhenUsed="0"/>
-    <w:lsdException w:name="Light Grid Accent 4" w:semiHidden="0" w:uiPriority="62" w:unhideWhenUsed="0"/>
-    <w:lsdException w:name="Medium Shading 1 Accent 4" w:semiHidden="0" w:uiPriority="63" w:unhideWhenUsed="0"/>
-    <w:lsdException w:name="Medium Shading 2 Accent 4" w:semiHidden="0" w:uiPriority="64" w:unhideWhenUsed="0"/>
-    <w:lsdException w:name="Medium List 1 Accent 4" w:semiHidden="0" w:uiPriority="65" w:unhideWhenUsed="0"/>
-    <w:lsdException w:name="Medium List 2 Accent 4" w:semiHidden="0" w:uiPriority="66" w:unhideWhenUsed="0"/>
-    <w:lsdException w:name="Medium Grid 1 Accent 4" w:semiHidden="0" w:uiPriority="67" w:unhideWhenUsed="0"/>
-    <w:lsdException w:name="Medium Grid 2 Accent 4" w:semiHidden="0" w:uiPriority="68" w:unhideWhenUsed="0"/>
-    <w:lsdException w:name="Medium Grid 3 Accent 4" w:semiHidden="0" w:uiPriority="69" w:unhideWhenUsed="0"/>
-    <w:lsdException w:name="Dark List Accent 4" w:semiHidden="0" w:uiPriority="70" w:unhideWhenUsed="0"/>
-    <w:lsdException w:name="Colorful Shading Accent 4" w:semiHidden="0" w:uiPriority="71" w:unhideWhenUsed="0"/>
-    <w:lsdException w:name="Colorful List Accent 4" w:semiHidden="0" w:uiPriority="72" w:unhideWhenUsed="0"/>
-    <w:lsdException w:name="Colorful Grid Accent 4" w:semiHidden="0" w:uiPriority="73" w:unhideWhenUsed="0"/>
-    <w:lsdException w:name="Light Shading Accent 5" w:semiHidden="0" w:uiPriority="60" w:unhideWhenUsed="0"/>
-    <w:lsdException w:name="Light List Accent 5" w:semiHidden="0" w:uiPriority="61" w:unhideWhenUsed="0"/>
-    <w:lsdException w:name="Light Grid Accent 5" w:semiHidden="0" w:uiPriority="62" w:unhideWhenUsed="0"/>
-    <w:lsdException w:name="Medium Shading 1 Accent 5" w:semiHidden="0" w:uiPriority="63" w:unhideWhenUsed="0"/>
-    <w:lsdException w:name="Medium Shading 2 Accent 5" w:semiHidden="0" w:uiPriority="64" w:unhideWhenUsed="0"/>
-    <w:lsdException w:name="Medium List 1 Accent 5" w:semiHidden="0" w:uiPriority="65" w:unhideWhenUsed="0"/>
-    <w:lsdException w:name="Medium List 2 Accent 5" w:semiHidden="0" w:uiPriority="66" w:unhideWhenUsed="0"/>
-    <w:lsdException w:name="Medium Grid 1 Accent 5" w:semiHidden="0" w:uiPriority="67" w:unhideWhenUsed="0"/>
-    <w:lsdException w:name="Medium Grid 2 Accent 5" w:semiHidden="0" w:uiPriority="68" w:unhideWhenUsed="0"/>
-    <w:lsdException w:name="Medium Grid 3 Accent 5" w:semiHidden="0" w:uiPriority="69" w:unhideWhenUsed="0"/>
-    <w:lsdException w:name="Dark List Accent 5" w:semiHidden="0" w:uiPriority="70" w:unhideWhenUsed="0"/>
-    <w:lsdException w:name="Colorful Shading Accent 5" w:semiHidden="0" w:uiPriority="71" w:unhideWhenUsed="0"/>
-    <w:lsdException w:name="Colorful List Accent 5" w:semiHidden="0" w:uiPriority="72" w:unhideWhenUsed="0"/>
-    <w:lsdException w:name="Colorful Grid Accent 5" w:semiHidden="0" w:uiPriority="73" w:unhideWhenUsed="0"/>
-    <w:lsdException w:name="Light Shading Accent 6" w:semiHidden="0" w:uiPriority="60" w:unhideWhenUsed="0"/>
-    <w:lsdException w:name="Light List Accent 6" w:semiHidden="0" w:uiPriority="61" w:unhideWhenUsed="0"/>
-    <w:lsdException w:name="Light Grid Accent 6" w:semiHidden="0" w:uiPriority="62" w:unhideWhenUsed="0"/>
-    <w:lsdException w:name="Medium Shading 1 Accent 6" w:semiHidden="0" w:uiPriority="63" w:unhideWhenUsed="0"/>
-    <w:lsdException w:name="Medium Shading 2 Accent 6" w:semiHidden="0" w:uiPriority="64" w:unhideWhenUsed="0"/>
-    <w:lsdException w:name="Medium List 1 Accent 6" w:semiHidden="0" w:uiPriority="65" w:unhideWhenUsed="0"/>
-    <w:lsdException w:name="Medium List 2 Accent 6" w:semiHidden="0" w:uiPriority="66" w:unhideWhenUsed="0"/>
-    <w:lsdException w:name="Medium Grid 1 Accent 6" w:semiHidden="0" w:uiPriority="67" w:unhideWhenUsed="0"/>
-    <w:lsdException w:name="Medium Grid 2 Accent 6" w:semiHidden="0" w:uiPriority="68" w:unhideWhenUsed="0"/>
-    <w:lsdException w:name="Medium Grid 3 Accent 6" w:semiHidden="0" w:uiPriority="69" w:unhideWhenUsed="0"/>
-    <w:lsdException w:name="Dark List Accent 6" w:semiHidden="0" w:uiPriority="70" w:unhideWhenUsed="0"/>
-    <w:lsdException w:name="Colorful Shading Accent 6" w:semiHidden="0" w:uiPriority="71" w:unhideWhenUsed="0"/>
-    <w:lsdException w:name="Colorful List Accent 6" w:semiHidden="0" w:uiPriority="72" w:unhideWhenUsed="0"/>
-    <w:lsdException w:name="Colorful Grid Accent 6" w:semiHidden="0" w:uiPriority="73" w:unhideWhenUsed="0"/>
-    <w:lsdException w:name="Subtle Emphasis" w:semiHidden="0" w:uiPriority="19" w:unhideWhenUsed="0" w:qFormat="1"/>
-    <w:lsdException w:name="Intense Emphasis" w:semiHidden="0" w:uiPriority="21" w:unhideWhenUsed="0" w:qFormat="1"/>
-    <w:lsdException w:name="Subtle Reference" w:semiHidden="0" w:uiPriority="31" w:unhideWhenUsed="0" w:qFormat="1"/>
-    <w:lsdException w:name="Intense Reference" w:semiHidden="0" w:uiPriority="32" w:unhideWhenUsed="0" w:qFormat="1"/>
-    <w:lsdException w:name="Book Title" w:semiHidden="0" w:uiPriority="33" w:unhideWhenUsed="0" w:qFormat="1"/>
-    <w:lsdException w:name="Bibliography" w:uiPriority="37"/>
-    <w:lsdException w:name="TOC Heading" w:uiPriority="39" w:qFormat="1"/>
+  <w:latentStyles w:defLockedState="0" w:defUIPriority="99" w:defSemiHidden="0" w:defUnhideWhenUsed="0" w:defQFormat="0" w:count="374">
+    <w:lsdException w:name="Normal" w:uiPriority="0" w:qFormat="1"/>
+    <w:lsdException w:name="heading 1" w:uiPriority="9" w:qFormat="1"/>
+    <w:lsdException w:name="heading 2" w:semiHidden="1" w:uiPriority="9" w:unhideWhenUsed="1" w:qFormat="1"/>
+    <w:lsdException w:name="heading 3" w:semiHidden="1" w:uiPriority="9" w:unhideWhenUsed="1" w:qFormat="1"/>
+    <w:lsdException w:name="heading 4" w:semiHidden="1" w:uiPriority="9" w:unhideWhenUsed="1" w:qFormat="1"/>
+    <w:lsdException w:name="heading 5" w:semiHidden="1" w:uiPriority="9" w:unhideWhenUsed="1" w:qFormat="1"/>
+    <w:lsdException w:name="heading 6" w:semiHidden="1" w:uiPriority="9" w:unhideWhenUsed="1" w:qFormat="1"/>
+    <w:lsdException w:name="heading 7" w:semiHidden="1" w:uiPriority="9" w:unhideWhenUsed="1" w:qFormat="1"/>
+    <w:lsdException w:name="heading 8" w:semiHidden="1" w:uiPriority="9" w:unhideWhenUsed="1" w:qFormat="1"/>
+    <w:lsdException w:name="heading 9" w:semiHidden="1" w:uiPriority="9" w:unhideWhenUsed="1" w:qFormat="1"/>
+    <w:lsdException w:name="index 1" w:semiHidden="1" w:unhideWhenUsed="1"/>
+    <w:lsdException w:name="index 2" w:semiHidden="1" w:unhideWhenUsed="1"/>
+    <w:lsdException w:name="index 3" w:semiHidden="1" w:unhideWhenUsed="1"/>
+    <w:lsdException w:name="index 4" w:semiHidden="1" w:unhideWhenUsed="1"/>
+    <w:lsdException w:name="index 5" w:semiHidden="1" w:unhideWhenUsed="1"/>
+    <w:lsdException w:name="index 6" w:semiHidden="1" w:unhideWhenUsed="1"/>
+    <w:lsdException w:name="index 7" w:semiHidden="1" w:unhideWhenUsed="1"/>
+    <w:lsdException w:name="index 8" w:semiHidden="1" w:unhideWhenUsed="1"/>
+    <w:lsdException w:name="index 9" w:semiHidden="1" w:unhideWhenUsed="1"/>
+    <w:lsdException w:name="toc 1" w:semiHidden="1" w:uiPriority="39" w:unhideWhenUsed="1"/>
+    <w:lsdException w:name="toc 2" w:semiHidden="1" w:uiPriority="39" w:unhideWhenUsed="1"/>
+    <w:lsdException w:name="toc 3" w:semiHidden="1" w:uiPriority="39" w:unhideWhenUsed="1"/>
+    <w:lsdException w:name="toc 4" w:semiHidden="1" w:uiPriority="39" w:unhideWhenUsed="1"/>
+    <w:lsdException w:name="toc 5" w:semiHidden="1" w:uiPriority="39" w:unhideWhenUsed="1"/>
+    <w:lsdException w:name="toc 6" w:semiHidden="1" w:uiPriority="39" w:unhideWhenUsed="1"/>
+    <w:lsdException w:name="toc 7" w:semiHidden="1" w:uiPriority="39" w:unhideWhenUsed="1"/>
+    <w:lsdException w:name="toc 8" w:semiHidden="1" w:uiPriority="39" w:unhideWhenUsed="1"/>
+    <w:lsdException w:name="toc 9" w:semiHidden="1" w:uiPriority="39" w:unhideWhenUsed="1"/>
+    <w:lsdException w:name="Normal Indent" w:semiHidden="1" w:unhideWhenUsed="1"/>
+    <w:lsdException w:name="footnote text" w:semiHidden="1" w:unhideWhenUsed="1"/>
+    <w:lsdException w:name="annotation text" w:semiHidden="1" w:unhideWhenUsed="1"/>
+    <w:lsdException w:name="header" w:semiHidden="1" w:unhideWhenUsed="1"/>
+    <w:lsdException w:name="footer" w:semiHidden="1" w:unhideWhenUsed="1"/>
+    <w:lsdException w:name="index heading" w:semiHidden="1" w:unhideWhenUsed="1"/>
+    <w:lsdException w:name="caption" w:semiHidden="1" w:uiPriority="35" w:unhideWhenUsed="1" w:qFormat="1"/>
+    <w:lsdException w:name="table of figures" w:semiHidden="1" w:unhideWhenUsed="1"/>
+    <w:lsdException w:name="envelope address" w:semiHidden="1" w:unhideWhenUsed="1"/>
+    <w:lsdException w:name="envelope return" w:semiHidden="1" w:unhideWhenUsed="1"/>
+    <w:lsdException w:name="footnote reference" w:semiHidden="1" w:unhideWhenUsed="1"/>
+    <w:lsdException w:name="annotation reference" w:semiHidden="1" w:unhideWhenUsed="1"/>
+    <w:lsdException w:name="line number" w:semiHidden="1" w:unhideWhenUsed="1"/>
+    <w:lsdException w:name="page number" w:semiHidden="1" w:unhideWhenUsed="1"/>
+    <w:lsdException w:name="endnote reference" w:semiHidden="1" w:unhideWhenUsed="1"/>
+    <w:lsdException w:name="endnote text" w:semiHidden="1" w:unhideWhenUsed="1"/>
+    <w:lsdException w:name="table of authorities" w:semiHidden="1" w:unhideWhenUsed="1"/>
+    <w:lsdException w:name="macro" w:semiHidden="1" w:unhideWhenUsed="1"/>
+    <w:lsdException w:name="toa heading" w:semiHidden="1" w:unhideWhenUsed="1"/>
+    <w:lsdException w:name="List" w:semiHidden="1" w:unhideWhenUsed="1"/>
+    <w:lsdException w:name="List Bullet" w:semiHidden="1" w:unhideWhenUsed="1"/>
+    <w:lsdException w:name="List Number" w:semiHidden="1" w:unhideWhenUsed="1"/>
+    <w:lsdException w:name="List 2" w:semiHidden="1" w:unhideWhenUsed="1"/>
+    <w:lsdException w:name="List 3" w:semiHidden="1" w:unhideWhenUsed="1"/>
+    <w:lsdException w:name="List 4" w:semiHidden="1" w:unhideWhenUsed="1"/>
+    <w:lsdException w:name="List 5" w:semiHidden="1" w:unhideWhenUsed="1"/>
+    <w:lsdException w:name="List Bullet 2" w:semiHidden="1" w:unhideWhenUsed="1"/>
+    <w:lsdException w:name="List Bullet 3" w:semiHidden="1" w:unhideWhenUsed="1"/>
+    <w:lsdException w:name="List Bullet 4" w:semiHidden="1" w:unhideWhenUsed="1"/>
+    <w:lsdException w:name="List Bullet 5" w:semiHidden="1" w:unhideWhenUsed="1"/>
+    <w:lsdException w:name="List Number 2" w:semiHidden="1" w:unhideWhenUsed="1"/>
+    <w:lsdException w:name="List Number 3" w:semiHidden="1" w:unhideWhenUsed="1"/>
+    <w:lsdException w:name="List Number 4" w:semiHidden="1" w:unhideWhenUsed="1"/>
+    <w:lsdException w:name="List Number 5" w:semiHidden="1" w:unhideWhenUsed="1"/>
+    <w:lsdException w:name="Title" w:uiPriority="10" w:qFormat="1"/>
+    <w:lsdException w:name="Closing" w:semiHidden="1" w:unhideWhenUsed="1"/>
+    <w:lsdException w:name="Signature" w:semiHidden="1" w:unhideWhenUsed="1"/>
+    <w:lsdException w:name="Default Paragraph Font" w:semiHidden="1" w:uiPriority="1" w:unhideWhenUsed="1"/>
+    <w:lsdException w:name="Body Text" w:semiHidden="1" w:unhideWhenUsed="1"/>
+    <w:lsdException w:name="Body Text Indent" w:semiHidden="1" w:unhideWhenUsed="1"/>
+    <w:lsdException w:name="List Continue" w:semiHidden="1" w:unhideWhenUsed="1"/>
+    <w:lsdException w:name="List Continue 2" w:semiHidden="1" w:unhideWhenUsed="1"/>
+    <w:lsdException w:name="List Continue 3" w:semiHidden="1" w:unhideWhenUsed="1"/>
+    <w:lsdException w:name="List Continue 4" w:semiHidden="1" w:unhideWhenUsed="1"/>
+    <w:lsdException w:name="List Continue 5" w:semiHidden="1" w:unhideWhenUsed="1"/>
+    <w:lsdException w:name="Message Header" w:semiHidden="1" w:unhideWhenUsed="1"/>
+    <w:lsdException w:name="Subtitle" w:uiPriority="11" w:qFormat="1"/>
+    <w:lsdException w:name="Salutation" w:semiHidden="1" w:unhideWhenUsed="1"/>
+    <w:lsdException w:name="Date" w:semiHidden="1" w:unhideWhenUsed="1"/>
+    <w:lsdException w:name="Body Text First Indent" w:semiHidden="1" w:unhideWhenUsed="1"/>
+    <w:lsdException w:name="Body Text First Indent 2" w:semiHidden="1" w:unhideWhenUsed="1"/>
+    <w:lsdException w:name="Note Heading" w:semiHidden="1" w:unhideWhenUsed="1"/>
+    <w:lsdException w:name="Body Text 2" w:semiHidden="1" w:unhideWhenUsed="1"/>
+    <w:lsdException w:name="Body Text 3" w:semiHidden="1" w:unhideWhenUsed="1"/>
+    <w:lsdException w:name="Body Text Indent 2" w:semiHidden="1" w:unhideWhenUsed="1"/>
+    <w:lsdException w:name="Body Text Indent 3" w:semiHidden="1" w:unhideWhenUsed="1"/>
+    <w:lsdException w:name="Block Text" w:semiHidden="1" w:unhideWhenUsed="1"/>
+    <w:lsdException w:name="Hyperlink" w:semiHidden="1" w:unhideWhenUsed="1"/>
+    <w:lsdException w:name="FollowedHyperlink" w:semiHidden="1" w:unhideWhenUsed="1"/>
+    <w:lsdException w:name="Strong" w:uiPriority="22" w:qFormat="1"/>
+    <w:lsdException w:name="Emphasis" w:uiPriority="20" w:qFormat="1"/>
+    <w:lsdException w:name="Document Map" w:semiHidden="1" w:unhideWhenUsed="1"/>
+    <w:lsdException w:name="Plain Text" w:semiHidden="1" w:unhideWhenUsed="1"/>
+    <w:lsdException w:name="E-mail Signature" w:semiHidden="1" w:unhideWhenUsed="1"/>
+    <w:lsdException w:name="HTML Top of Form" w:semiHidden="1" w:unhideWhenUsed="1"/>
+    <w:lsdException w:name="HTML Bottom of Form" w:semiHidden="1" w:unhideWhenUsed="1"/>
+    <w:lsdException w:name="Normal (Web)" w:semiHidden="1" w:unhideWhenUsed="1"/>
+    <w:lsdException w:name="HTML Acronym" w:semiHidden="1" w:unhideWhenUsed="1"/>
+    <w:lsdException w:name="HTML Address" w:semiHidden="1" w:unhideWhenUsed="1"/>
+    <w:lsdException w:name="HTML Cite" w:semiHidden="1" w:unhideWhenUsed="1"/>
+    <w:lsdException w:name="HTML Code" w:semiHidden="1" w:unhideWhenUsed="1"/>
+    <w:lsdException w:name="HTML Definition" w:semiHidden="1" w:unhideWhenUsed="1"/>
+    <w:lsdException w:name="HTML Keyboard" w:semiHidden="1" w:unhideWhenUsed="1"/>
+    <w:lsdException w:name="HTML Preformatted" w:semiHidden="1" w:unhideWhenUsed="1"/>
+    <w:lsdException w:name="HTML Sample" w:semiHidden="1" w:unhideWhenUsed="1"/>
+    <w:lsdException w:name="HTML Typewriter" w:semiHidden="1" w:unhideWhenUsed="1"/>
+    <w:lsdException w:name="HTML Variable" w:semiHidden="1" w:unhideWhenUsed="1"/>
+    <w:lsdException w:name="Normal Table" w:semiHidden="1" w:unhideWhenUsed="1"/>
+    <w:lsdException w:name="annotation subject" w:semiHidden="1" w:unhideWhenUsed="1"/>
+    <w:lsdException w:name="No List" w:semiHidden="1" w:unhideWhenUsed="1"/>
+    <w:lsdException w:name="Outline List 1" w:semiHidden="1" w:unhideWhenUsed="1"/>
+    <w:lsdException w:name="Outline List 2" w:semiHidden="1" w:unhideWhenUsed="1"/>
+    <w:lsdException w:name="Outline List 3" w:semiHidden="1" w:unhideWhenUsed="1"/>
+    <w:lsdException w:name="Table Simple 1" w:semiHidden="1" w:unhideWhenUsed="1"/>
+    <w:lsdException w:name="Table Simple 2" w:semiHidden="1" w:unhideWhenUsed="1"/>
+    <w:lsdException w:name="Table Simple 3" w:semiHidden="1" w:unhideWhenUsed="1"/>
+    <w:lsdException w:name="Table Classic 1" w:semiHidden="1" w:unhideWhenUsed="1"/>
+    <w:lsdException w:name="Table Classic 2" w:semiHidden="1" w:unhideWhenUsed="1"/>
+    <w:lsdException w:name="Table Classic 3" w:semiHidden="1" w:unhideWhenUsed="1"/>
+    <w:lsdException w:name="Table Classic 4" w:semiHidden="1" w:unhideWhenUsed="1"/>
+    <w:lsdException w:name="Table Colorful 1" w:semiHidden="1" w:unhideWhenUsed="1"/>
+    <w:lsdException w:name="Table Colorful 2" w:semiHidden="1" w:unhideWhenUsed="1"/>
+    <w:lsdException w:name="Table Colorful 3" w:semiHidden="1" w:unhideWhenUsed="1"/>
+    <w:lsdException w:name="Table Columns 1" w:semiHidden="1" w:unhideWhenUsed="1"/>
+    <w:lsdException w:name="Table Columns 2" w:semiHidden="1" w:unhideWhenUsed="1"/>
+    <w:lsdException w:name="Table Columns 3" w:semiHidden="1" w:unhideWhenUsed="1"/>
+    <w:lsdException w:name="Table Columns 4" w:semiHidden="1" w:unhideWhenUsed="1"/>
+    <w:lsdException w:name="Table Columns 5" w:semiHidden="1" w:unhideWhenUsed="1"/>
+    <w:lsdException w:name="Table Grid 1" w:semiHidden="1" w:unhideWhenUsed="1"/>
+    <w:lsdException w:name="Table Grid 2" w:semiHidden="1" w:unhideWhenUsed="1"/>
+    <w:lsdException w:name="Table Grid 3" w:semiHidden="1" w:unhideWhenUsed="1"/>
+    <w:lsdException w:name="Table Grid 4" w:semiHidden="1" w:unhideWhenUsed="1"/>
+    <w:lsdException w:name="Table Grid 5" w:semiHidden="1" w:unhideWhenUsed="1"/>
+    <w:lsdException w:name="Table Grid 6" w:semiHidden="1" w:unhideWhenUsed="1"/>
+    <w:lsdException w:name="Table Grid 7" w:semiHidden="1" w:unhideWhenUsed="1"/>
+    <w:lsdException w:name="Table Grid 8" w:semiHidden="1" w:unhideWhenUsed="1"/>
+    <w:lsdException w:name="Table List 1" w:semiHidden="1" w:unhideWhenUsed="1"/>
+    <w:lsdException w:name="Table List 2" w:semiHidden="1" w:unhideWhenUsed="1"/>
+    <w:lsdException w:name="Table List 3" w:semiHidden="1" w:unhideWhenUsed="1"/>
+    <w:lsdException w:name="Table List 4" w:semiHidden="1" w:unhideWhenUsed="1"/>
+    <w:lsdException w:name="Table List 5" w:semiHidden="1" w:unhideWhenUsed="1"/>
+    <w:lsdException w:name="Table List 6" w:semiHidden="1" w:unhideWhenUsed="1"/>
+    <w:lsdException w:name="Table List 7" w:semiHidden="1" w:unhideWhenUsed="1"/>
+    <w:lsdException w:name="Table List 8" w:semiHidden="1" w:unhideWhenUsed="1"/>
+    <w:lsdException w:name="Table 3D effects 1" w:semiHidden="1" w:unhideWhenUsed="1"/>
+    <w:lsdException w:name="Table 3D effects 2" w:semiHidden="1" w:unhideWhenUsed="1"/>
+    <w:lsdException w:name="Table 3D effects 3" w:semiHidden="1" w:unhideWhenUsed="1"/>
+    <w:lsdException w:name="Table Contemporary" w:semiHidden="1" w:unhideWhenUsed="1"/>
+    <w:lsdException w:name="Table Elegant" w:semiHidden="1" w:unhideWhenUsed="1"/>
+    <w:lsdException w:name="Table Professional" w:semiHidden="1" w:unhideWhenUsed="1"/>
+    <w:lsdException w:name="Table Subtle 1" w:semiHidden="1" w:unhideWhenUsed="1"/>
+    <w:lsdException w:name="Table Subtle 2" w:semiHidden="1" w:unhideWhenUsed="1"/>
+    <w:lsdException w:name="Table Web 1" w:semiHidden="1" w:unhideWhenUsed="1"/>
+    <w:lsdException w:name="Table Web 2" w:semiHidden="1" w:unhideWhenUsed="1"/>
+    <w:lsdException w:name="Table Web 3" w:semiHidden="1" w:unhideWhenUsed="1"/>
+    <w:lsdException w:name="Balloon Text" w:semiHidden="1" w:unhideWhenUsed="1"/>
+    <w:lsdException w:name="Table Grid" w:semiHidden="1" w:uiPriority="59" w:unhideWhenUsed="1"/>
+    <w:lsdException w:name="Table Theme" w:semiHidden="1" w:unhideWhenUsed="1"/>
+    <w:lsdException w:name="Placeholder Text" w:semiHidden="1"/>
+    <w:lsdException w:name="No Spacing" w:uiPriority="1" w:qFormat="1"/>
+    <w:lsdException w:name="Light Shading" w:uiPriority="60"/>
+    <w:lsdException w:name="Light List" w:uiPriority="61"/>
+    <w:lsdException w:name="Light Grid" w:uiPriority="62"/>
+    <w:lsdException w:name="Medium Shading 1" w:uiPriority="63"/>
+    <w:lsdException w:name="Medium Shading 2" w:uiPriority="64"/>
+    <w:lsdException w:name="Medium List 1" w:uiPriority="65"/>
+    <w:lsdException w:name="Medium List 2" w:uiPriority="66"/>
+    <w:lsdException w:name="Medium Grid 1" w:uiPriority="67"/>
+    <w:lsdException w:name="Medium Grid 2" w:uiPriority="68"/>
+    <w:lsdException w:name="Medium Grid 3" w:uiPriority="69"/>
+    <w:lsdException w:name="Dark List" w:uiPriority="70"/>
+    <w:lsdException w:name="Colorful Shading" w:uiPriority="71"/>
+    <w:lsdException w:name="Colorful List" w:uiPriority="72"/>
+    <w:lsdException w:name="Colorful Grid" w:uiPriority="73"/>
+    <w:lsdException w:name="Light Shading Accent 1" w:uiPriority="60"/>
+    <w:lsdException w:name="Light List Accent 1" w:uiPriority="61"/>
+    <w:lsdException w:name="Light Grid Accent 1" w:uiPriority="62"/>
+    <w:lsdException w:name="Medium Shading 1 Accent 1" w:uiPriority="63"/>
+    <w:lsdException w:name="Medium Shading 2 Accent 1" w:uiPriority="64"/>
+    <w:lsdException w:name="Medium List 1 Accent 1" w:uiPriority="65"/>
+    <w:lsdException w:name="Revision" w:semiHidden="1"/>
+    <w:lsdException w:name="List Paragraph" w:uiPriority="34" w:qFormat="1"/>
+    <w:lsdException w:name="Quote" w:uiPriority="29" w:qFormat="1"/>
+    <w:lsdException w:name="Intense Quote" w:uiPriority="30" w:qFormat="1"/>
+    <w:lsdException w:name="Medium List 2 Accent 1" w:uiPriority="66"/>
+    <w:lsdException w:name="Medium Grid 1 Accent 1" w:uiPriority="67"/>
+    <w:lsdException w:name="Medium Grid 2 Accent 1" w:uiPriority="68"/>
+    <w:lsdException w:name="Medium Grid 3 Accent 1" w:uiPriority="69"/>
+    <w:lsdException w:name="Dark List Accent 1" w:uiPriority="70"/>
+    <w:lsdException w:name="Colorful Shading Accent 1" w:uiPriority="71"/>
+    <w:lsdException w:name="Colorful List Accent 1" w:uiPriority="72"/>
+    <w:lsdException w:name="Colorful Grid Accent 1" w:uiPriority="73"/>
+    <w:lsdException w:name="Light Shading Accent 2" w:uiPriority="60"/>
+    <w:lsdException w:name="Light List Accent 2" w:uiPriority="61"/>
+    <w:lsdException w:name="Light Grid Accent 2" w:uiPriority="62"/>
+    <w:lsdException w:name="Medium Shading 1 Accent 2" w:uiPriority="63"/>
+    <w:lsdException w:name="Medium Shading 2 Accent 2" w:uiPriority="64"/>
+    <w:lsdException w:name="Medium List 1 Accent 2" w:uiPriority="65"/>
+    <w:lsdException w:name="Medium List 2 Accent 2" w:uiPriority="66"/>
+    <w:lsdException w:name="Medium Grid 1 Accent 2" w:uiPriority="67"/>
+    <w:lsdException w:name="Medium Grid 2 Accent 2" w:uiPriority="68"/>
+    <w:lsdException w:name="Medium Grid 3 Accent 2" w:uiPriority="69"/>
+    <w:lsdException w:name="Dark List Accent 2" w:uiPriority="70"/>
+    <w:lsdException w:name="Colorful Shading Accent 2" w:uiPriority="71"/>
+    <w:lsdException w:name="Colorful List Accent 2" w:uiPriority="72"/>
+    <w:lsdException w:name="Colorful Grid Accent 2" w:uiPriority="73"/>
+    <w:lsdException w:name="Light Shading Accent 3" w:uiPriority="60"/>
+    <w:lsdException w:name="Light List Accent 3" w:uiPriority="61"/>
+    <w:lsdException w:name="Light Grid Accent 3" w:uiPriority="62"/>
+    <w:lsdException w:name="Medium Shading 1 Accent 3" w:uiPriority="63"/>
+    <w:lsdException w:name="Medium Shading 2 Accent 3" w:uiPriority="64"/>
+    <w:lsdException w:name="Medium List 1 Accent 3" w:uiPriority="65"/>
+    <w:lsdException w:name="Medium List 2 Accent 3" w:uiPriority="66"/>
+    <w:lsdException w:name="Medium Grid 1 Accent 3" w:uiPriority="67"/>
+    <w:lsdException w:name="Medium Grid 2 Accent 3" w:uiPriority="68"/>
+    <w:lsdException w:name="Medium Grid 3 Accent 3" w:uiPriority="69"/>
+    <w:lsdException w:name="Dark List Accent 3" w:uiPriority="70"/>
+    <w:lsdException w:name="Colorful Shading Accent 3" w:uiPriority="71"/>
+    <w:lsdException w:name="Colorful List Accent 3" w:uiPriority="72"/>
+    <w:lsdException w:name="Colorful Grid Accent 3" w:uiPriority="73"/>
+    <w:lsdException w:name="Light Shading Accent 4" w:uiPriority="60"/>
+    <w:lsdException w:name="Light List Accent 4" w:uiPriority="61"/>
+    <w:lsdException w:name="Light Grid Accent 4" w:uiPriority="62"/>
+    <w:lsdException w:name="Medium Shading 1 Accent 4" w:uiPriority="63"/>
+    <w:lsdException w:name="Medium Shading 2 Accent 4" w:uiPriority="64"/>
+    <w:lsdException w:name="Medium List 1 Accent 4" w:uiPriority="65"/>
+    <w:lsdException w:name="Medium List 2 Accent 4" w:uiPriority="66"/>
+    <w:lsdException w:name="Medium Grid 1 Accent 4" w:uiPriority="67"/>
+    <w:lsdException w:name="Medium Grid 2 Accent 4" w:uiPriority="68"/>
+    <w:lsdException w:name="Medium Grid 3 Accent 4" w:uiPriority="69"/>
+    <w:lsdException w:name="Dark List Accent 4" w:uiPriority="70"/>
+    <w:lsdException w:name="Colorful Shading Accent 4" w:uiPriority="71"/>
+    <w:lsdException w:name="Colorful List Accent 4" w:uiPriority="72"/>
+    <w:lsdException w:name="Colorful Grid Accent 4" w:uiPriority="73"/>
+    <w:lsdException w:name="Light Shading Accent 5" w:uiPriority="60"/>
+    <w:lsdException w:name="Light List Accent 5" w:uiPriority="61"/>
+    <w:lsdException w:name="Light Grid Accent 5" w:uiPriority="62"/>
+    <w:lsdException w:name="Medium Shading 1 Accent 5" w:uiPriority="63"/>
+    <w:lsdException w:name="Medium Shading 2 Accent 5" w:uiPriority="64"/>
+    <w:lsdException w:name="Medium List 1 Accent 5" w:uiPriority="65"/>
+    <w:lsdException w:name="Medium List 2 Accent 5" w:uiPriority="66"/>
+    <w:lsdException w:name="Medium Grid 1 Accent 5" w:uiPriority="67"/>
+    <w:lsdException w:name="Medium Grid 2 Accent 5" w:uiPriority="68"/>
+    <w:lsdException w:name="Medium Grid 3 Accent 5" w:uiPriority="69"/>
+    <w:lsdException w:name="Dark List Accent 5" w:uiPriority="70"/>
+    <w:lsdException w:name="Colorful Shading Accent 5" w:uiPriority="71"/>
+    <w:lsdException w:name="Colorful List Accent 5" w:uiPriority="72"/>
+    <w:lsdException w:name="Colorful Grid Accent 5" w:uiPriority="73"/>
+    <w:lsdException w:name="Light Shading Accent 6" w:uiPriority="60"/>
+    <w:lsdException w:name="Light List Accent 6" w:uiPriority="61"/>
+    <w:lsdException w:name="Light Grid Accent 6" w:uiPriority="62"/>
+    <w:lsdException w:name="Medium Shading 1 Accent 6" w:uiPriority="63"/>
+    <w:lsdException w:name="Medium Shading 2 Accent 6" w:uiPriority="64"/>
+    <w:lsdException w:name="Medium List 1 Accent 6" w:uiPriority="65"/>
+    <w:lsdException w:name="Medium List 2 Accent 6" w:uiPriority="66"/>
+    <w:lsdException w:name="Medium Grid 1 Accent 6" w:uiPriority="67"/>
+    <w:lsdException w:name="Medium Grid 2 Accent 6" w:uiPriority="68"/>
+    <w:lsdException w:name="Medium Grid 3 Accent 6" w:uiPriority="69"/>
+    <w:lsdException w:name="Dark List Accent 6" w:uiPriority="70"/>
+    <w:lsdException w:name="Colorful Shading Accent 6" w:uiPriority="71"/>
+    <w:lsdException w:name="Colorful List Accent 6" w:uiPriority="72"/>
+    <w:lsdException w:name="Colorful Grid Accent 6" w:uiPriority="73"/>
+    <w:lsdException w:name="Subtle Emphasis" w:uiPriority="19" w:qFormat="1"/>
+    <w:lsdException w:name="Intense Emphasis" w:uiPriority="21" w:qFormat="1"/>
+    <w:lsdException w:name="Subtle Reference" w:uiPriority="31" w:qFormat="1"/>
+    <w:lsdException w:name="Intense Reference" w:uiPriority="32" w:qFormat="1"/>
+    <w:lsdException w:name="Book Title" w:uiPriority="33" w:qFormat="1"/>
+    <w:lsdException w:name="Bibliography" w:semiHidden="1" w:uiPriority="37" w:unhideWhenUsed="1"/>
+    <w:lsdException w:name="TOC Heading" w:semiHidden="1" w:uiPriority="39" w:unhideWhenUsed="1" w:qFormat="1"/>
+    <w:lsdException w:name="Plain Table 1" w:uiPriority="41"/>
+    <w:lsdException w:name="Plain Table 2" w:uiPriority="42"/>
+    <w:lsdException w:name="Plain Table 3" w:uiPriority="43"/>
+    <w:lsdException w:name="Plain Table 4" w:uiPriority="44"/>
+    <w:lsdException w:name="Plain Table 5" w:uiPriority="45"/>
+    <w:lsdException w:name="Grid Table Light" w:uiPriority="40"/>
+    <w:lsdException w:name="Grid Table 1 Light" w:uiPriority="46"/>
+    <w:lsdException w:name="Grid Table 2" w:uiPriority="47"/>
+    <w:lsdException w:name="Grid Table 3" w:uiPriority="48"/>
+    <w:lsdException w:name="Grid Table 4" w:uiPriority="49"/>
+    <w:lsdException w:name="Grid Table 5 Dark" w:uiPriority="50"/>
+    <w:lsdException w:name="Grid Table 6 Colorful" w:uiPriority="51"/>
+    <w:lsdException w:name="Grid Table 7 Colorful" w:uiPriority="52"/>
+    <w:lsdException w:name="Grid Table 1 Light Accent 1" w:uiPriority="46"/>
+    <w:lsdException w:name="Grid Table 2 Accent 1" w:uiPriority="47"/>
+    <w:lsdException w:name="Grid Table 3 Accent 1" w:uiPriority="48"/>
+    <w:lsdException w:name="Grid Table 4 Accent 1" w:uiPriority="49"/>
+    <w:lsdException w:name="Grid Table 5 Dark Accent 1" w:uiPriority="50"/>
+    <w:lsdException w:name="Grid Table 6 Colorful Accent 1" w:uiPriority="51"/>
+    <w:lsdException w:name="Grid Table 7 Colorful Accent 1" w:uiPriority="52"/>
+    <w:lsdException w:name="Grid Table 1 Light Accent 2" w:uiPriority="46"/>
+    <w:lsdException w:name="Grid Table 2 Accent 2" w:uiPriority="47"/>
+    <w:lsdException w:name="Grid Table 3 Accent 2" w:uiPriority="48"/>
+    <w:lsdException w:name="Grid Table 4 Accent 2" w:uiPriority="49"/>
+    <w:lsdException w:name="Grid Table 5 Dark Accent 2" w:uiPriority="50"/>
+    <w:lsdException w:name="Grid Table 6 Colorful Accent 2" w:uiPriority="51"/>
+    <w:lsdException w:name="Grid Table 7 Colorful Accent 2" w:uiPriority="52"/>
+    <w:lsdException w:name="Grid Table 1 Light Accent 3" w:uiPriority="46"/>
+    <w:lsdException w:name="Grid Table 2 Accent 3" w:uiPriority="47"/>
+    <w:lsdException w:name="Grid Table 3 Accent 3" w:uiPriority="48"/>
+    <w:lsdException w:name="Grid Table 4 Accent 3" w:uiPriority="49"/>
+    <w:lsdException w:name="Grid Table 5 Dark Accent 3" w:uiPriority="50"/>
+    <w:lsdException w:name="Grid Table 6 Colorful Accent 3" w:uiPriority="51"/>
+    <w:lsdException w:name="Grid Table 7 Colorful Accent 3" w:uiPriority="52"/>
+    <w:lsdException w:name="Grid Table 1 Light Accent 4" w:uiPriority="46"/>
+    <w:lsdException w:name="Grid Table 2 Accent 4" w:uiPriority="47"/>
+    <w:lsdException w:name="Grid Table 3 Accent 4" w:uiPriority="48"/>
+    <w:lsdException w:name="Grid Table 4 Accent 4" w:uiPriority="49"/>
+    <w:lsdException w:name="Grid Table 5 Dark Accent 4" w:uiPriority="50"/>
+    <w:lsdException w:name="Grid Table 6 Colorful Accent 4" w:uiPriority="51"/>
+    <w:lsdException w:name="Grid Table 7 Colorful Accent 4" w:uiPriority="52"/>
+    <w:lsdException w:name="Grid Table 1 Light Accent 5" w:uiPriority="46"/>
+    <w:lsdException w:name="Grid Table 2 Accent 5" w:uiPriority="47"/>
+    <w:lsdException w:name="Grid Table 3 Accent 5" w:uiPriority="48"/>
+    <w:lsdException w:name="Grid Table 4 Accent 5" w:uiPriority="49"/>
+    <w:lsdException w:name="Grid Table 5 Dark Accent 5" w:uiPriority="50"/>
+    <w:lsdException w:name="Grid Table 6 Colorful Accent 5" w:uiPriority="51"/>
+    <w:lsdException w:name="Grid Table 7 Colorful Accent 5" w:uiPriority="52"/>
+    <w:lsdException w:name="Grid Table 1 Light Accent 6" w:uiPriority="46"/>
+    <w:lsdException w:name="Grid Table 2 Accent 6" w:uiPriority="47"/>
+    <w:lsdException w:name="Grid Table 3 Accent 6" w:uiPriority="48"/>
+    <w:lsdException w:name="Grid Table 4 Accent 6" w:uiPriority="49"/>
+    <w:lsdException w:name="Grid Table 5 Dark Accent 6" w:uiPriority="50"/>
+    <w:lsdException w:name="Grid Table 6 Colorful Accent 6" w:uiPriority="51"/>
+    <w:lsdException w:name="Grid Table 7 Colorful Accent 6" w:uiPriority="52"/>
+    <w:lsdException w:name="List Table 1 Light" w:uiPriority="46"/>
+    <w:lsdException w:name="List Table 2" w:uiPriority="47"/>
+    <w:lsdException w:name="List Table 3" w:uiPriority="48"/>
+    <w:lsdException w:name="List Table 4" w:uiPriority="49"/>
+    <w:lsdException w:name="List Table 5 Dark" w:uiPriority="50"/>
+    <w:lsdException w:name="List Table 6 Colorful" w:uiPriority="51"/>
+    <w:lsdException w:name="List Table 7 Colorful" w:uiPriority="52"/>
+    <w:lsdException w:name="List Table 1 Light Accent 1" w:uiPriority="46"/>
+    <w:lsdException w:name="List Table 2 Accent 1" w:uiPriority="47"/>
+    <w:lsdException w:name="List Table 3 Accent 1" w:uiPriority="48"/>
+    <w:lsdException w:name="List Table 4 Accent 1" w:uiPriority="49"/>
+    <w:lsdException w:name="List Table 5 Dark Accent 1" w:uiPriority="50"/>
+    <w:lsdException w:name="List Table 6 Colorful Accent 1" w:uiPriority="51"/>
+    <w:lsdException w:name="List Table 7 Colorful Accent 1" w:uiPriority="52"/>
+    <w:lsdException w:name="List Table 1 Light Accent 2" w:uiPriority="46"/>
+    <w:lsdException w:name="List Table 2 Accent 2" w:uiPriority="47"/>
+    <w:lsdException w:name="List Table 3 Accent 2" w:uiPriority="48"/>
+    <w:lsdException w:name="List Table 4 Accent 2" w:uiPriority="49"/>
+    <w:lsdException w:name="List Table 5 Dark Accent 2" w:uiPriority="50"/>
+    <w:lsdException w:name="List Table 6 Colorful Accent 2" w:uiPriority="51"/>
+    <w:lsdException w:name="List Table 7 Colorful Accent 2" w:uiPriority="52"/>
+    <w:lsdException w:name="List Table 1 Light Accent 3" w:uiPriority="46"/>
+    <w:lsdException w:name="List Table 2 Accent 3" w:uiPriority="47"/>
+    <w:lsdException w:name="List Table 3 Accent 3" w:uiPriority="48"/>
+    <w:lsdException w:name="List Table 4 Accent 3" w:uiPriority="49"/>
+    <w:lsdException w:name="List Table 5 Dark Accent 3" w:uiPriority="50"/>
+    <w:lsdException w:name="List Table 6 Colorful Accent 3" w:uiPriority="51"/>
+    <w:lsdException w:name="List Table 7 Colorful Accent 3" w:uiPriority="52"/>
+    <w:lsdException w:name="List Table 1 Light Accent 4" w:uiPriority="46"/>
+    <w:lsdException w:name="List Table 2 Accent 4" w:uiPriority="47"/>
+    <w:lsdException w:name="List Table 3 Accent 4" w:uiPriority="48"/>
+    <w:lsdException w:name="List Table 4 Accent 4" w:uiPriority="49"/>
+    <w:lsdException w:name="List Table 5 Dark Accent 4" w:uiPriority="50"/>
+    <w:lsdException w:name="List Table 6 Colorful Accent 4" w:uiPriority="51"/>
+    <w:lsdException w:name="List Table 7 Colorful Accent 4" w:uiPriority="52"/>
+    <w:lsdException w:name="List Table 1 Light Accent 5" w:uiPriority="46"/>
+    <w:lsdException w:name="List Table 2 Accent 5" w:uiPriority="47"/>
+    <w:lsdException w:name="List Table 3 Accent 5" w:uiPriority="48"/>
+    <w:lsdException w:name="List Table 4 Accent 5" w:uiPriority="49"/>
+    <w:lsdException w:name="List Table 5 Dark Accent 5" w:uiPriority="50"/>
+    <w:lsdException w:name="List Table 6 Colorful Accent 5" w:uiPriority="51"/>
+    <w:lsdException w:name="List Table 7 Colorful Accent 5" w:uiPriority="52"/>
+    <w:lsdException w:name="List Table 1 Light Accent 6" w:uiPriority="46"/>
+    <w:lsdException w:name="List Table 2 Accent 6" w:uiPriority="47"/>
+    <w:lsdException w:name="List Table 3 Accent 6" w:uiPriority="48"/>
+    <w:lsdException w:name="List Table 4 Accent 6" w:uiPriority="49"/>
+    <w:lsdException w:name="List Table 5 Dark Accent 6" w:uiPriority="50"/>
+    <w:lsdException w:name="List Table 6 Colorful Accent 6" w:uiPriority="51"/>
+    <w:lsdException w:name="List Table 7 Colorful Accent 6" w:uiPriority="52"/>
+    <w:lsdException w:name="Mention" w:semiHidden="1" w:unhideWhenUsed="1"/>
+    <w:lsdException w:name="Smart Hyperlink" w:semiHidden="1" w:unhideWhenUsed="1"/>
+    <w:lsdException w:name="Hashtag" w:semiHidden="1" w:unhideWhenUsed="1"/>
   </w:latentStyles>
   <w:style w:type="paragraph" w:default="1" w:styleId="Normal">
     <w:name w:val="Normal"/>
@@ -3719,7 +4460,6 @@
     <w:uiPriority w:val="99"/>
     <w:semiHidden/>
     <w:unhideWhenUsed/>
-    <w:qFormat/>
     <w:tblPr>
       <w:tblInd w:w="0" w:type="dxa"/>
       <w:tblCellMar>
@@ -4203,7 +4943,7 @@
 </file>
 
 <file path=customXml/itemProps1.xml><?xml version="1.0" encoding="utf-8"?>
-<ds:datastoreItem xmlns:ds="http://schemas.openxmlformats.org/officeDocument/2006/customXml" ds:itemID="{0C379807-B9BC-4B0F-860F-68C6B0DF8C44}">
+<ds:datastoreItem xmlns:ds="http://schemas.openxmlformats.org/officeDocument/2006/customXml" ds:itemID="{CA12A869-0F4A-4803-8174-D412C25AFCDC}">
   <ds:schemaRefs>
     <ds:schemaRef ds:uri="http://schemas.openxmlformats.org/officeDocument/2006/bibliography"/>
   </ds:schemaRefs>

</xml_diff>

<commit_message>
All classes are created
</commit_message>
<xml_diff>
--- a/documentations/web_software_design_document.docx
+++ b/documentations/web_software_design_document.docx
@@ -2500,17 +2500,328 @@
     <w:p>
       <w:pPr>
         <w:rPr>
+          <w:lang w:val="en-US"/>
+        </w:rPr>
+      </w:pPr>
+      <w:r>
+        <w:rPr>
           <w:b/>
           <w:lang w:val="en-US"/>
         </w:rPr>
-      </w:pPr>
+        <w:t>Ninja</w:t>
+      </w:r>
       <w:r>
         <w:rPr>
           <w:b/>
           <w:lang w:val="en-US"/>
         </w:rPr>
-        <w:t>Ninja</w:t>
-      </w:r>
+        <w:t xml:space="preserve"> </w:t>
+      </w:r>
+      <w:r>
+        <w:rPr>
+          <w:lang w:val="en-US"/>
+        </w:rPr>
+        <w:t>is the main controllable player-object.</w:t>
+      </w:r>
+    </w:p>
+    <w:p>
+      <w:pPr>
+        <w:rPr>
+          <w:lang w:val="en-US"/>
+        </w:rPr>
+      </w:pPr>
+    </w:p>
+    <w:p>
+      <w:pPr>
+        <w:rPr>
+          <w:lang w:val="en-US"/>
+        </w:rPr>
+      </w:pPr>
+      <w:r>
+        <w:rPr>
+          <w:lang w:val="en-US"/>
+        </w:rPr>
+        <w:t>Data fields</w:t>
+      </w:r>
+      <w:r>
+        <w:rPr>
+          <w:lang w:val="en-US"/>
+        </w:rPr>
+        <w:t xml:space="preserve">: </w:t>
+      </w:r>
+    </w:p>
+    <w:p>
+      <w:pPr>
+        <w:ind w:firstLine="1304"/>
+        <w:rPr>
+          <w:lang w:val="en-US"/>
+        </w:rPr>
+      </w:pPr>
+      <w:r>
+        <w:rPr>
+          <w:i/>
+          <w:lang w:val="en-US"/>
+        </w:rPr>
+        <w:t>height</w:t>
+      </w:r>
+      <w:r>
+        <w:rPr>
+          <w:i/>
+          <w:lang w:val="en-US"/>
+        </w:rPr>
+        <w:t xml:space="preserve"> (</w:t>
+      </w:r>
+      <w:proofErr w:type="spellStart"/>
+      <w:r>
+        <w:rPr>
+          <w:i/>
+          <w:lang w:val="en-US"/>
+        </w:rPr>
+        <w:t>px</w:t>
+      </w:r>
+      <w:proofErr w:type="spellEnd"/>
+      <w:r>
+        <w:rPr>
+          <w:i/>
+          <w:lang w:val="en-US"/>
+        </w:rPr>
+        <w:t>)</w:t>
+      </w:r>
+      <w:r>
+        <w:rPr>
+          <w:i/>
+          <w:lang w:val="en-US"/>
+        </w:rPr>
+        <w:t>, width</w:t>
+      </w:r>
+      <w:r>
+        <w:rPr>
+          <w:i/>
+          <w:lang w:val="en-US"/>
+        </w:rPr>
+        <w:t xml:space="preserve"> (</w:t>
+      </w:r>
+      <w:proofErr w:type="spellStart"/>
+      <w:r>
+        <w:rPr>
+          <w:i/>
+          <w:lang w:val="en-US"/>
+        </w:rPr>
+        <w:t>px</w:t>
+      </w:r>
+      <w:proofErr w:type="spellEnd"/>
+      <w:r>
+        <w:rPr>
+          <w:i/>
+          <w:lang w:val="en-US"/>
+        </w:rPr>
+        <w:t>)</w:t>
+      </w:r>
+      <w:r>
+        <w:rPr>
+          <w:i/>
+          <w:lang w:val="en-US"/>
+        </w:rPr>
+        <w:t>, x-position, y-position, health</w:t>
+      </w:r>
+      <w:r>
+        <w:rPr>
+          <w:i/>
+          <w:lang w:val="en-US"/>
+        </w:rPr>
+        <w:t xml:space="preserve"> (</w:t>
+      </w:r>
+      <w:proofErr w:type="spellStart"/>
+      <w:r>
+        <w:rPr>
+          <w:i/>
+          <w:lang w:val="en-US"/>
+        </w:rPr>
+        <w:t>int</w:t>
+      </w:r>
+      <w:proofErr w:type="spellEnd"/>
+      <w:r>
+        <w:rPr>
+          <w:i/>
+          <w:lang w:val="en-US"/>
+        </w:rPr>
+        <w:t>)</w:t>
+      </w:r>
+      <w:r>
+        <w:rPr>
+          <w:i/>
+          <w:lang w:val="en-US"/>
+        </w:rPr>
+        <w:t>, score</w:t>
+      </w:r>
+      <w:r>
+        <w:rPr>
+          <w:i/>
+          <w:lang w:val="en-US"/>
+        </w:rPr>
+        <w:t xml:space="preserve"> (</w:t>
+      </w:r>
+      <w:proofErr w:type="spellStart"/>
+      <w:r>
+        <w:rPr>
+          <w:i/>
+          <w:lang w:val="en-US"/>
+        </w:rPr>
+        <w:t>int</w:t>
+      </w:r>
+      <w:proofErr w:type="spellEnd"/>
+      <w:r>
+        <w:rPr>
+          <w:i/>
+          <w:lang w:val="en-US"/>
+        </w:rPr>
+        <w:t>)</w:t>
+      </w:r>
+    </w:p>
+    <w:p>
+      <w:pPr>
+        <w:rPr>
+          <w:lang w:val="en-US"/>
+        </w:rPr>
+      </w:pPr>
+      <w:r>
+        <w:rPr>
+          <w:lang w:val="en-US"/>
+        </w:rPr>
+        <w:t xml:space="preserve">Member functions: </w:t>
+      </w:r>
+    </w:p>
+    <w:p>
+      <w:pPr>
+        <w:ind w:left="1304"/>
+        <w:rPr>
+          <w:lang w:val="en-US"/>
+        </w:rPr>
+      </w:pPr>
+      <w:r>
+        <w:rPr>
+          <w:i/>
+          <w:lang w:val="en-US"/>
+        </w:rPr>
+        <w:t>move()</w:t>
+      </w:r>
+      <w:r>
+        <w:rPr>
+          <w:lang w:val="en-US"/>
+        </w:rPr>
+        <w:t xml:space="preserve"> and </w:t>
+      </w:r>
+      <w:r>
+        <w:rPr>
+          <w:i/>
+          <w:lang w:val="en-US"/>
+        </w:rPr>
+        <w:t>show()</w:t>
+      </w:r>
+      <w:r>
+        <w:rPr>
+          <w:lang w:val="en-US"/>
+        </w:rPr>
+        <w:t xml:space="preserve"> </w:t>
+      </w:r>
+      <w:r>
+        <w:rPr>
+          <w:lang w:val="en-US"/>
+        </w:rPr>
+        <w:t>functions are called in main loop and are respectively responsible for moving the coordinates according to player inputs and displaying the corresponding animation of ninja.</w:t>
+      </w:r>
+      <w:r>
+        <w:rPr>
+          <w:lang w:val="en-US"/>
+        </w:rPr>
+        <w:t xml:space="preserve"> The move function also sets the boundaries to the movement of player, illusion of ground and gravity imitation.</w:t>
+      </w:r>
+    </w:p>
+    <w:p>
+      <w:pPr>
+        <w:rPr>
+          <w:b/>
+          <w:lang w:val="en-US"/>
+        </w:rPr>
+      </w:pPr>
+    </w:p>
+    <w:p>
+      <w:pPr>
+        <w:rPr>
+          <w:lang w:val="en-US"/>
+        </w:rPr>
+      </w:pPr>
+      <w:r>
+        <w:rPr>
+          <w:b/>
+          <w:lang w:val="en-US"/>
+        </w:rPr>
+        <w:t>Collider</w:t>
+      </w:r>
+      <w:r>
+        <w:rPr>
+          <w:b/>
+          <w:lang w:val="en-US"/>
+        </w:rPr>
+        <w:t xml:space="preserve"> </w:t>
+      </w:r>
+      <w:r>
+        <w:rPr>
+          <w:lang w:val="en-US"/>
+        </w:rPr>
+        <w:t xml:space="preserve">is an abstract class created for being extended by class </w:t>
+      </w:r>
+      <w:r>
+        <w:rPr>
+          <w:b/>
+          <w:lang w:val="en-US"/>
+        </w:rPr>
+        <w:t xml:space="preserve">Enemy </w:t>
+      </w:r>
+      <w:r>
+        <w:rPr>
+          <w:lang w:val="en-US"/>
+        </w:rPr>
+        <w:t xml:space="preserve">and </w:t>
+      </w:r>
+      <w:r>
+        <w:rPr>
+          <w:b/>
+          <w:lang w:val="en-US"/>
+        </w:rPr>
+        <w:t>Pickup</w:t>
+      </w:r>
+      <w:r>
+        <w:rPr>
+          <w:lang w:val="en-US"/>
+        </w:rPr>
+        <w:t>. The reason for doing so is to optimize</w:t>
+      </w:r>
+      <w:r>
+        <w:rPr>
+          <w:lang w:val="en-US"/>
+        </w:rPr>
+        <w:t xml:space="preserve"> code by not repe</w:t>
+      </w:r>
+      <w:r>
+        <w:rPr>
+          <w:lang w:val="en-US"/>
+        </w:rPr>
+        <w:t>ating similar functions.</w:t>
+      </w:r>
+      <w:r>
+        <w:rPr>
+          <w:lang w:val="en-US"/>
+        </w:rPr>
+        <w:t xml:space="preserve"> When created it first randomizes the position of object.</w:t>
+      </w:r>
+    </w:p>
+    <w:p>
+      <w:pPr>
+        <w:rPr>
+          <w:lang w:val="en-US"/>
+        </w:rPr>
+      </w:pPr>
     </w:p>
     <w:p>
       <w:pPr>
@@ -2530,462 +2841,634 @@
         </w:rPr>
         <w:t xml:space="preserve"> </w:t>
       </w:r>
+    </w:p>
+    <w:p>
+      <w:pPr>
+        <w:ind w:firstLine="1304"/>
+        <w:rPr>
+          <w:lang w:val="en-US"/>
+        </w:rPr>
+      </w:pPr>
+      <w:r>
+        <w:rPr>
+          <w:lang w:val="en-US"/>
+        </w:rPr>
+        <w:t>x-position, y-position, speed</w:t>
+      </w:r>
+    </w:p>
+    <w:p>
+      <w:pPr>
+        <w:rPr>
+          <w:lang w:val="en-US"/>
+        </w:rPr>
+      </w:pPr>
+      <w:r>
+        <w:rPr>
+          <w:lang w:val="en-US"/>
+        </w:rPr>
+        <w:t>Member functions:</w:t>
+      </w:r>
+    </w:p>
+    <w:p>
+      <w:pPr>
+        <w:ind w:firstLine="1304"/>
+        <w:rPr>
+          <w:lang w:val="en-US"/>
+        </w:rPr>
+      </w:pPr>
+      <w:r>
+        <w:rPr>
+          <w:lang w:val="en-US"/>
+        </w:rPr>
+        <w:t xml:space="preserve">move() — simple arithmetic function for changing the </w:t>
+      </w:r>
       <w:r>
         <w:rPr>
           <w:i/>
           <w:lang w:val="en-US"/>
         </w:rPr>
-        <w:t>height</w:t>
+        <w:t xml:space="preserve">x </w:t>
+      </w:r>
+      <w:r>
+        <w:rPr>
+          <w:lang w:val="en-US"/>
+        </w:rPr>
+        <w:t>coordinate according to speed ;</w:t>
+      </w:r>
+    </w:p>
+    <w:p>
+      <w:pPr>
+        <w:ind w:left="1304"/>
+        <w:rPr>
+          <w:lang w:val="en-US"/>
+        </w:rPr>
+      </w:pPr>
+      <w:r>
+        <w:rPr>
+          <w:lang w:val="en-US"/>
+        </w:rPr>
+        <w:t xml:space="preserve">crash( Ninja ) — takes the </w:t>
       </w:r>
       <w:r>
         <w:rPr>
           <w:i/>
           <w:lang w:val="en-US"/>
         </w:rPr>
-        <w:t xml:space="preserve"> (</w:t>
-      </w:r>
-      <w:proofErr w:type="spellStart"/>
+        <w:t xml:space="preserve">Ninja </w:t>
+      </w:r>
+      <w:r>
+        <w:rPr>
+          <w:lang w:val="en-US"/>
+        </w:rPr>
+        <w:t>object as a parameter, checks for collision to occur and performs actions for any of particular case by checking the type of an object with ‘</w:t>
+      </w:r>
       <w:r>
         <w:rPr>
           <w:i/>
           <w:lang w:val="en-US"/>
         </w:rPr>
-        <w:t>px</w:t>
-      </w:r>
-      <w:proofErr w:type="spellEnd"/>
+        <w:t>instanceof’</w:t>
+      </w:r>
+      <w:r>
+        <w:rPr>
+          <w:lang w:val="en-US"/>
+        </w:rPr>
+        <w:t xml:space="preserve"> command. Therefore, if player have crashed into a </w:t>
+      </w:r>
       <w:r>
         <w:rPr>
           <w:i/>
           <w:lang w:val="en-US"/>
         </w:rPr>
+        <w:t>Coin</w:t>
+      </w:r>
+      <w:r>
+        <w:rPr>
+          <w:lang w:val="en-US"/>
+        </w:rPr>
+        <w:t xml:space="preserve">, his score is increased, if crashed into </w:t>
+      </w:r>
+      <w:r>
+        <w:rPr>
+          <w:i/>
+          <w:lang w:val="en-US"/>
+        </w:rPr>
+        <w:t>Katana</w:t>
+      </w:r>
+      <w:r>
+        <w:rPr>
+          <w:lang w:val="en-US"/>
+        </w:rPr>
+        <w:t xml:space="preserve"> his health is decreased by a certain value.</w:t>
+      </w:r>
+    </w:p>
+    <w:p>
+      <w:pPr>
+        <w:rPr>
+          <w:i/>
+          <w:lang w:val="en-US"/>
+        </w:rPr>
+      </w:pPr>
+    </w:p>
+    <w:p>
+      <w:pPr>
+        <w:rPr>
+          <w:lang w:val="en-US"/>
+        </w:rPr>
+      </w:pPr>
+      <w:r>
+        <w:rPr>
+          <w:b/>
+          <w:lang w:val="en-US"/>
+        </w:rPr>
+        <w:t>Enemy</w:t>
+      </w:r>
+      <w:r>
+        <w:rPr>
+          <w:lang w:val="en-US"/>
+        </w:rPr>
+        <w:t xml:space="preserve"> </w:t>
+      </w:r>
+      <w:r>
+        <w:rPr>
+          <w:lang w:val="en-US"/>
+        </w:rPr>
+        <w:t>(inherits Collider)</w:t>
+      </w:r>
+      <w:r>
+        <w:rPr>
+          <w:lang w:val="en-US"/>
+        </w:rPr>
+        <w:t xml:space="preserve"> is used for imitating obstacles </w:t>
+      </w:r>
+      <w:r>
+        <w:rPr>
+          <w:lang w:val="en-US"/>
+        </w:rPr>
+        <w:t>and decreasing Ninja object’s</w:t>
+      </w:r>
+      <w:r>
+        <w:rPr>
+          <w:lang w:val="en-US"/>
+        </w:rPr>
+        <w:t xml:space="preserve"> health field when colliding.</w:t>
+      </w:r>
+    </w:p>
+    <w:p>
+      <w:pPr>
+        <w:rPr>
+          <w:lang w:val="en-US"/>
+        </w:rPr>
+      </w:pPr>
+      <w:r>
+        <w:rPr>
+          <w:lang w:val="en-US"/>
+        </w:rPr>
+        <w:t xml:space="preserve">Data fields: </w:t>
+      </w:r>
+    </w:p>
+    <w:p>
+      <w:pPr>
+        <w:ind w:left="1304"/>
+        <w:rPr>
+          <w:lang w:val="en-US"/>
+        </w:rPr>
+      </w:pPr>
+      <w:r>
+        <w:rPr>
+          <w:lang w:val="en-US"/>
+        </w:rPr>
+        <w:t xml:space="preserve">All data fields inherited from super class </w:t>
+      </w:r>
+      <w:r>
+        <w:rPr>
+          <w:i/>
+          <w:lang w:val="en-US"/>
+        </w:rPr>
+        <w:t xml:space="preserve">Collider. </w:t>
+      </w:r>
+      <w:r>
+        <w:rPr>
+          <w:lang w:val="en-US"/>
+        </w:rPr>
+        <w:t xml:space="preserve">The new data field </w:t>
+      </w:r>
+      <w:r>
+        <w:rPr>
+          <w:i/>
+          <w:lang w:val="en-US"/>
+        </w:rPr>
+        <w:t xml:space="preserve">damage </w:t>
+      </w:r>
+      <w:r>
+        <w:rPr>
+          <w:lang w:val="en-US"/>
+        </w:rPr>
+        <w:t>is an integer value which is decremented from the player’s health when crash appears.</w:t>
+      </w:r>
+    </w:p>
+    <w:p>
+      <w:pPr>
+        <w:rPr>
+          <w:lang w:val="en-US"/>
+        </w:rPr>
+      </w:pPr>
+      <w:r>
+        <w:rPr>
+          <w:lang w:val="en-US"/>
+        </w:rPr>
+        <w:t xml:space="preserve">Member functions: </w:t>
+      </w:r>
+    </w:p>
+    <w:p>
+      <w:pPr>
+        <w:ind w:firstLine="1304"/>
+        <w:rPr>
+          <w:lang w:val="en-US"/>
+        </w:rPr>
+      </w:pPr>
+      <w:r>
+        <w:rPr>
+          <w:lang w:val="en-US"/>
+        </w:rPr>
+        <w:t>All function</w:t>
+      </w:r>
+      <w:r>
+        <w:rPr>
+          <w:lang w:val="en-US"/>
+        </w:rPr>
+        <w:t>s inherited from super class</w:t>
+      </w:r>
+      <w:r>
+        <w:rPr>
+          <w:lang w:val="en-US"/>
+        </w:rPr>
+        <w:t xml:space="preserve"> </w:t>
+      </w:r>
+      <w:r>
+        <w:rPr>
+          <w:i/>
+          <w:lang w:val="en-US"/>
+        </w:rPr>
+        <w:t>Collider</w:t>
+      </w:r>
+      <w:r>
+        <w:rPr>
+          <w:lang w:val="en-US"/>
+        </w:rPr>
+        <w:t>.</w:t>
+      </w:r>
+    </w:p>
+    <w:p>
+      <w:pPr>
+        <w:rPr>
+          <w:lang w:val="en-US"/>
+        </w:rPr>
+      </w:pPr>
+    </w:p>
+    <w:p>
+      <w:pPr>
+        <w:rPr>
+          <w:lang w:val="en-US"/>
+        </w:rPr>
+      </w:pPr>
+      <w:r>
+        <w:rPr>
+          <w:b/>
+          <w:lang w:val="en-US"/>
+        </w:rPr>
+        <w:t xml:space="preserve">Pickup </w:t>
+      </w:r>
+      <w:r>
+        <w:rPr>
+          <w:lang w:val="en-US"/>
+        </w:rPr>
+        <w:t>(</w:t>
+      </w:r>
+      <w:r>
+        <w:rPr>
+          <w:lang w:val="en-US"/>
+        </w:rPr>
+        <w:t xml:space="preserve">also inherits </w:t>
+      </w:r>
+      <w:r>
+        <w:rPr>
+          <w:i/>
+          <w:lang w:val="en-US"/>
+        </w:rPr>
+        <w:t>Collider</w:t>
+      </w:r>
+      <w:r>
+        <w:rPr>
+          <w:lang w:val="en-US"/>
+        </w:rPr>
         <w:t>)</w:t>
       </w:r>
       <w:r>
         <w:rPr>
+          <w:lang w:val="en-US"/>
+        </w:rPr>
+        <w:t xml:space="preserve"> is used for rising the score/health of the object Ninja when colliding with it.</w:t>
+      </w:r>
+    </w:p>
+    <w:p>
+      <w:pPr>
+        <w:rPr>
+          <w:lang w:val="en-US"/>
+        </w:rPr>
+      </w:pPr>
+      <w:r>
+        <w:rPr>
+          <w:lang w:val="en-US"/>
+        </w:rPr>
+        <w:t xml:space="preserve">Data fields: </w:t>
+      </w:r>
+    </w:p>
+    <w:p>
+      <w:pPr>
+        <w:ind w:left="1304"/>
+        <w:rPr>
           <w:i/>
           <w:lang w:val="en-US"/>
         </w:rPr>
-        <w:t>, width</w:t>
+      </w:pPr>
+      <w:r>
+        <w:rPr>
+          <w:lang w:val="en-US"/>
+        </w:rPr>
+        <w:lastRenderedPageBreak/>
+        <w:t xml:space="preserve">All data fields inherited from super class </w:t>
       </w:r>
       <w:r>
         <w:rPr>
           <w:i/>
           <w:lang w:val="en-US"/>
         </w:rPr>
-        <w:t xml:space="preserve"> (</w:t>
-      </w:r>
-      <w:proofErr w:type="spellStart"/>
+        <w:t>Collider.</w:t>
+      </w:r>
       <w:r>
         <w:rPr>
           <w:i/>
           <w:lang w:val="en-US"/>
         </w:rPr>
-        <w:t>px</w:t>
-      </w:r>
-      <w:proofErr w:type="spellEnd"/>
+        <w:t xml:space="preserve"> </w:t>
+      </w:r>
+      <w:r>
+        <w:rPr>
+          <w:lang w:val="en-US"/>
+        </w:rPr>
+        <w:t xml:space="preserve">The new data field </w:t>
+      </w:r>
       <w:r>
         <w:rPr>
           <w:i/>
           <w:lang w:val="en-US"/>
         </w:rPr>
-        <w:t>)</w:t>
+        <w:t xml:space="preserve">value </w:t>
+      </w:r>
+      <w:r>
+        <w:rPr>
+          <w:lang w:val="en-US"/>
+        </w:rPr>
+        <w:t>of type integer describes the increase of health/score.</w:t>
+      </w:r>
+    </w:p>
+    <w:p>
+      <w:pPr>
+        <w:rPr>
+          <w:lang w:val="en-US"/>
+        </w:rPr>
+      </w:pPr>
+      <w:r>
+        <w:rPr>
+          <w:lang w:val="en-US"/>
+        </w:rPr>
+        <w:t xml:space="preserve">Member functions: </w:t>
+      </w:r>
+    </w:p>
+    <w:p>
+      <w:pPr>
+        <w:ind w:firstLine="1304"/>
+        <w:rPr>
+          <w:lang w:val="en-US"/>
+        </w:rPr>
+      </w:pPr>
+      <w:r>
+        <w:rPr>
+          <w:lang w:val="en-US"/>
+        </w:rPr>
+        <w:t xml:space="preserve">All functions inherited from super class </w:t>
       </w:r>
       <w:r>
         <w:rPr>
           <w:i/>
           <w:lang w:val="en-US"/>
         </w:rPr>
-        <w:t>, x-position, y-position, health</w:t>
+        <w:t>Collider</w:t>
+      </w:r>
+      <w:r>
+        <w:rPr>
+          <w:lang w:val="en-US"/>
+        </w:rPr>
+        <w:t>.</w:t>
+      </w:r>
+    </w:p>
+    <w:p>
+      <w:pPr>
+        <w:rPr>
+          <w:lang w:val="en-US"/>
+        </w:rPr>
+      </w:pPr>
+    </w:p>
+    <w:p>
+      <w:pPr>
+        <w:rPr>
+          <w:lang w:val="en-US"/>
+        </w:rPr>
+      </w:pPr>
+      <w:r>
+        <w:rPr>
+          <w:lang w:val="en-US"/>
+        </w:rPr>
+        <w:t xml:space="preserve">Classes </w:t>
+      </w:r>
+      <w:r>
+        <w:rPr>
+          <w:b/>
+          <w:lang w:val="en-US"/>
+        </w:rPr>
+        <w:t xml:space="preserve">Shuriken, Katana </w:t>
+      </w:r>
+      <w:r>
+        <w:rPr>
+          <w:lang w:val="en-US"/>
+        </w:rPr>
+        <w:t xml:space="preserve">and </w:t>
+      </w:r>
+      <w:r>
+        <w:rPr>
+          <w:b/>
+          <w:lang w:val="en-US"/>
+        </w:rPr>
+        <w:t xml:space="preserve">Kunai </w:t>
+      </w:r>
+      <w:r>
+        <w:rPr>
+          <w:lang w:val="en-US"/>
+        </w:rPr>
+        <w:t xml:space="preserve">inherit class </w:t>
       </w:r>
       <w:r>
         <w:rPr>
           <w:i/>
           <w:lang w:val="en-US"/>
         </w:rPr>
-        <w:t xml:space="preserve"> (</w:t>
-      </w:r>
-      <w:proofErr w:type="spellStart"/>
-      <w:r>
+        <w:t>Enemy.</w:t>
+      </w:r>
+      <w:r>
+        <w:rPr>
+          <w:lang w:val="en-US"/>
+        </w:rPr>
+        <w:t xml:space="preserve"> </w:t>
+      </w:r>
+    </w:p>
+    <w:p>
+      <w:pPr>
+        <w:rPr>
+          <w:lang w:val="en-US"/>
+        </w:rPr>
+      </w:pPr>
+    </w:p>
+    <w:p>
+      <w:pPr>
         <w:rPr>
           <w:i/>
           <w:lang w:val="en-US"/>
         </w:rPr>
-        <w:t>int</w:t>
-      </w:r>
-      <w:proofErr w:type="spellEnd"/>
+      </w:pPr>
+      <w:r>
+        <w:rPr>
+          <w:lang w:val="en-US"/>
+        </w:rPr>
+        <w:t xml:space="preserve">Classes </w:t>
+      </w:r>
+      <w:r>
+        <w:rPr>
+          <w:b/>
+          <w:lang w:val="en-US"/>
+        </w:rPr>
+        <w:t xml:space="preserve">Health </w:t>
+      </w:r>
+      <w:r>
+        <w:rPr>
+          <w:lang w:val="en-US"/>
+        </w:rPr>
+        <w:t xml:space="preserve">and </w:t>
+      </w:r>
+      <w:r>
+        <w:rPr>
+          <w:b/>
+          <w:lang w:val="en-US"/>
+        </w:rPr>
+        <w:t xml:space="preserve">Coin </w:t>
+      </w:r>
+      <w:r>
+        <w:rPr>
+          <w:lang w:val="en-US"/>
+        </w:rPr>
+        <w:t xml:space="preserve">inherit class </w:t>
+      </w:r>
       <w:r>
         <w:rPr>
           <w:i/>
           <w:lang w:val="en-US"/>
         </w:rPr>
-        <w:t>)</w:t>
-      </w:r>
-      <w:r>
+        <w:t xml:space="preserve">Pickup. </w:t>
+      </w:r>
+    </w:p>
+    <w:p>
+      <w:pPr>
+        <w:rPr>
+          <w:lang w:val="en-US"/>
+        </w:rPr>
+      </w:pPr>
+      <w:bookmarkStart w:id="10" w:name="_Toc322695332"/>
+      <w:r>
+        <w:rPr>
+          <w:lang w:val="en-US"/>
+        </w:rPr>
+        <w:t xml:space="preserve">Data fields: </w:t>
+      </w:r>
+      <w:bookmarkStart w:id="11" w:name="_GoBack"/>
+      <w:bookmarkEnd w:id="11"/>
+    </w:p>
+    <w:p>
+      <w:pPr>
+        <w:ind w:left="1304"/>
         <w:rPr>
           <w:i/>
           <w:lang w:val="en-US"/>
         </w:rPr>
-        <w:t>, score</w:t>
+      </w:pPr>
+      <w:r>
+        <w:rPr>
+          <w:lang w:val="en-US"/>
+        </w:rPr>
+        <w:t xml:space="preserve">All data fields inherited from super class </w:t>
       </w:r>
       <w:r>
         <w:rPr>
           <w:i/>
           <w:lang w:val="en-US"/>
         </w:rPr>
-        <w:t xml:space="preserve"> (</w:t>
-      </w:r>
-      <w:proofErr w:type="spellStart"/>
+        <w:t>Collider.</w:t>
+      </w:r>
       <w:r>
         <w:rPr>
           <w:i/>
           <w:lang w:val="en-US"/>
         </w:rPr>
-        <w:t>int</w:t>
-      </w:r>
-      <w:proofErr w:type="spellEnd"/>
+        <w:t xml:space="preserve"> </w:t>
+      </w:r>
+    </w:p>
+    <w:p>
+      <w:pPr>
+        <w:rPr>
+          <w:lang w:val="en-US"/>
+        </w:rPr>
+      </w:pPr>
+      <w:r>
+        <w:rPr>
+          <w:lang w:val="en-US"/>
+        </w:rPr>
+        <w:t xml:space="preserve">Member functions: </w:t>
+      </w:r>
+    </w:p>
+    <w:p>
+      <w:pPr>
+        <w:ind w:firstLine="1304"/>
+        <w:rPr>
+          <w:lang w:val="en-US"/>
+        </w:rPr>
+      </w:pPr>
+      <w:r>
+        <w:rPr>
+          <w:lang w:val="en-US"/>
+        </w:rPr>
+        <w:t xml:space="preserve">All functions inherited from super class </w:t>
+      </w:r>
       <w:r>
         <w:rPr>
           <w:i/>
           <w:lang w:val="en-US"/>
         </w:rPr>
-        <w:t>)</w:t>
-      </w:r>
-    </w:p>
-    <w:p>
-      <w:pPr>
-        <w:rPr>
-          <w:lang w:val="en-US"/>
-        </w:rPr>
-      </w:pPr>
-      <w:r>
-        <w:rPr>
-          <w:lang w:val="en-US"/>
-        </w:rPr>
-        <w:t xml:space="preserve">Member functions: </w:t>
-      </w:r>
-    </w:p>
-    <w:p>
-      <w:pPr>
-        <w:rPr>
-          <w:lang w:val="en-US"/>
-        </w:rPr>
-      </w:pPr>
-      <w:r>
-        <w:rPr>
-          <w:i/>
-          <w:lang w:val="en-US"/>
-        </w:rPr>
-        <w:t>move()</w:t>
-      </w:r>
-      <w:r>
-        <w:rPr>
-          <w:lang w:val="en-US"/>
-        </w:rPr>
-        <w:t xml:space="preserve"> and </w:t>
-      </w:r>
-      <w:r>
-        <w:rPr>
-          <w:i/>
-          <w:lang w:val="en-US"/>
-        </w:rPr>
-        <w:t>show()</w:t>
-      </w:r>
-      <w:r>
-        <w:rPr>
-          <w:lang w:val="en-US"/>
-        </w:rPr>
-        <w:t xml:space="preserve"> </w:t>
-      </w:r>
-      <w:r>
-        <w:rPr>
-          <w:lang w:val="en-US"/>
-        </w:rPr>
-        <w:t>functions are called in main loop and are respectively responsible for moving the coordinates according to player inputs and displaying the corresponding animation of ninja.</w:t>
-      </w:r>
-      <w:r>
-        <w:rPr>
-          <w:lang w:val="en-US"/>
-        </w:rPr>
-        <w:t xml:space="preserve"> The move function also sets the boundaries to the movement of player, illusion of ground and gravity imitation.</w:t>
-      </w:r>
-    </w:p>
-    <w:p>
-      <w:pPr>
-        <w:rPr>
-          <w:lang w:val="en-US"/>
-        </w:rPr>
-      </w:pPr>
-    </w:p>
-    <w:p>
-      <w:pPr>
-        <w:rPr>
-          <w:b/>
-          <w:lang w:val="en-US"/>
-        </w:rPr>
-      </w:pPr>
-      <w:r>
-        <w:rPr>
-          <w:b/>
-          <w:lang w:val="en-US"/>
-        </w:rPr>
         <w:t>Collider</w:t>
       </w:r>
-    </w:p>
-    <w:p>
-      <w:pPr>
-        <w:rPr>
-          <w:lang w:val="en-US"/>
-        </w:rPr>
-      </w:pPr>
-      <w:r>
-        <w:rPr>
-          <w:lang w:val="en-US"/>
-        </w:rPr>
-        <w:t>Data fields:</w:t>
-      </w:r>
-    </w:p>
-    <w:p>
-      <w:pPr>
-        <w:rPr>
-          <w:lang w:val="en-US"/>
-        </w:rPr>
-      </w:pPr>
-      <w:r>
-        <w:rPr>
-          <w:lang w:val="en-US"/>
-        </w:rPr>
-        <w:t xml:space="preserve">Member functions </w:t>
-      </w:r>
-      <w:r>
-        <w:rPr>
-          <w:lang w:val="en-US"/>
-        </w:rPr>
-        <w:t xml:space="preserve"> </w:t>
-      </w:r>
-    </w:p>
-    <w:p>
-      <w:pPr>
-        <w:rPr>
-          <w:i/>
-          <w:lang w:val="en-US"/>
-        </w:rPr>
-      </w:pPr>
-    </w:p>
-    <w:p>
-      <w:pPr>
-        <w:rPr>
-          <w:lang w:val="en-US"/>
-        </w:rPr>
-      </w:pPr>
-      <w:r>
-        <w:rPr>
-          <w:b/>
-          <w:lang w:val="en-US"/>
-        </w:rPr>
-        <w:t>Enemy</w:t>
-      </w:r>
-      <w:r>
-        <w:rPr>
-          <w:lang w:val="en-US"/>
-        </w:rPr>
-        <w:t xml:space="preserve"> </w:t>
-      </w:r>
-      <w:r>
-        <w:rPr>
-          <w:lang w:val="en-US"/>
-        </w:rPr>
-        <w:t>(inherits Collider)</w:t>
-      </w:r>
-      <w:r>
-        <w:rPr>
-          <w:lang w:val="en-US"/>
-        </w:rPr>
-        <w:t xml:space="preserve"> and is used for imitating obstacles </w:t>
-      </w:r>
-      <w:bookmarkStart w:id="10" w:name="_GoBack"/>
-      <w:bookmarkEnd w:id="10"/>
-    </w:p>
-    <w:p>
-      <w:pPr>
-        <w:rPr>
-          <w:i/>
-          <w:lang w:val="en-US"/>
-        </w:rPr>
-      </w:pPr>
-      <w:r>
-        <w:rPr>
-          <w:lang w:val="en-US"/>
-        </w:rPr>
-        <w:t xml:space="preserve">Data fields: </w:t>
-      </w:r>
-      <w:r>
-        <w:rPr>
-          <w:i/>
-          <w:lang w:val="en-US"/>
-        </w:rPr>
-        <w:t>height, width,</w:t>
-      </w:r>
-      <w:r>
-        <w:rPr>
-          <w:i/>
-          <w:lang w:val="en-US"/>
-        </w:rPr>
-        <w:t xml:space="preserve"> x-position, y-position, damage</w:t>
-      </w:r>
-    </w:p>
-    <w:p>
-      <w:pPr>
-        <w:rPr>
-          <w:lang w:val="en-US"/>
-        </w:rPr>
-      </w:pPr>
-      <w:r>
-        <w:rPr>
-          <w:lang w:val="en-US"/>
-        </w:rPr>
-        <w:t xml:space="preserve">Member functions: </w:t>
-      </w:r>
-    </w:p>
-    <w:p>
-      <w:pPr>
-        <w:rPr>
-          <w:lang w:val="en-US"/>
-        </w:rPr>
-      </w:pPr>
-      <w:r>
-        <w:rPr>
-          <w:lang w:val="en-US"/>
-        </w:rPr>
-        <w:t xml:space="preserve">move(), </w:t>
-      </w:r>
-    </w:p>
-    <w:p>
-      <w:pPr>
-        <w:rPr>
-          <w:lang w:val="en-US"/>
-        </w:rPr>
-      </w:pPr>
-      <w:r>
-        <w:rPr>
-          <w:lang w:val="en-US"/>
-        </w:rPr>
-        <w:t xml:space="preserve">show(), </w:t>
-      </w:r>
-    </w:p>
-    <w:p>
-      <w:pPr>
-        <w:rPr>
-          <w:lang w:val="en-US"/>
-        </w:rPr>
-      </w:pPr>
-      <w:r>
-        <w:rPr>
-          <w:lang w:val="en-US"/>
-        </w:rPr>
-        <w:t>crash(</w:t>
-      </w:r>
-      <w:r>
-        <w:rPr>
-          <w:lang w:val="en-US"/>
-        </w:rPr>
-        <w:t xml:space="preserve"> object Ninja</w:t>
-      </w:r>
-      <w:r>
-        <w:rPr>
-          <w:lang w:val="en-US"/>
-        </w:rPr>
-        <w:t>)</w:t>
-      </w:r>
-    </w:p>
-    <w:p>
-      <w:pPr>
-        <w:rPr>
-          <w:lang w:val="en-US"/>
-        </w:rPr>
-      </w:pPr>
-    </w:p>
-    <w:p>
-      <w:pPr>
-        <w:rPr>
-          <w:lang w:val="en-US"/>
-        </w:rPr>
-      </w:pPr>
-      <w:r>
-        <w:rPr>
-          <w:b/>
-          <w:lang w:val="en-US"/>
-        </w:rPr>
-        <w:t xml:space="preserve">Pickup </w:t>
-      </w:r>
-      <w:r>
-        <w:rPr>
-          <w:lang w:val="en-US"/>
-        </w:rPr>
-        <w:t>(</w:t>
-      </w:r>
-      <w:r>
-        <w:rPr>
-          <w:lang w:val="en-US"/>
-        </w:rPr>
-        <w:t xml:space="preserve">also inherits </w:t>
-      </w:r>
-      <w:r>
-        <w:rPr>
-          <w:i/>
-          <w:lang w:val="en-US"/>
-        </w:rPr>
-        <w:t>Collider</w:t>
-      </w:r>
-      <w:r>
-        <w:rPr>
-          <w:lang w:val="en-US"/>
-        </w:rPr>
-        <w:t>)</w:t>
-      </w:r>
-      <w:r>
-        <w:rPr>
-          <w:lang w:val="en-US"/>
-        </w:rPr>
-        <w:t xml:space="preserve"> and is used for rising the score/health of the object Ninja when colliding with it.</w:t>
-      </w:r>
-    </w:p>
-    <w:p>
-      <w:pPr>
-        <w:rPr>
-          <w:lang w:val="en-US"/>
-        </w:rPr>
-      </w:pPr>
-      <w:r>
-        <w:rPr>
-          <w:lang w:val="en-US"/>
-        </w:rPr>
-        <w:t xml:space="preserve">move(), </w:t>
-      </w:r>
-    </w:p>
-    <w:p>
-      <w:pPr>
-        <w:rPr>
-          <w:lang w:val="en-US"/>
-        </w:rPr>
-      </w:pPr>
-      <w:r>
-        <w:rPr>
-          <w:lang w:val="en-US"/>
-        </w:rPr>
-        <w:t xml:space="preserve">show(), </w:t>
-      </w:r>
-    </w:p>
-    <w:p>
-      <w:pPr>
-        <w:rPr>
-          <w:lang w:val="en-US"/>
-        </w:rPr>
-      </w:pPr>
-      <w:r>
-        <w:rPr>
-          <w:lang w:val="en-US"/>
-        </w:rPr>
-        <w:t>crash()</w:t>
+      <w:r>
+        <w:rPr>
+          <w:lang w:val="en-US"/>
+        </w:rPr>
+        <w:t>.</w:t>
       </w:r>
     </w:p>
     <w:p>
@@ -2999,14 +3482,13 @@
           <w:lang w:val="en-US"/>
         </w:rPr>
       </w:pPr>
-      <w:bookmarkStart w:id="11" w:name="_Toc322695332"/>
       <w:r>
         <w:rPr>
           <w:lang w:val="en-US"/>
         </w:rPr>
         <w:t>Server Side SW Design</w:t>
       </w:r>
-      <w:bookmarkEnd w:id="11"/>
+      <w:bookmarkEnd w:id="10"/>
     </w:p>
     <w:p>
       <w:pPr>
@@ -4151,7 +4633,7 @@
     <w:lsdException w:name="Table Web 2" w:semiHidden="1" w:unhideWhenUsed="1"/>
     <w:lsdException w:name="Table Web 3" w:semiHidden="1" w:unhideWhenUsed="1"/>
     <w:lsdException w:name="Balloon Text" w:semiHidden="1" w:unhideWhenUsed="1"/>
-    <w:lsdException w:name="Table Grid" w:semiHidden="1" w:uiPriority="59" w:unhideWhenUsed="1"/>
+    <w:lsdException w:name="Table Grid" w:uiPriority="59"/>
     <w:lsdException w:name="Table Theme" w:semiHidden="1" w:unhideWhenUsed="1"/>
     <w:lsdException w:name="Placeholder Text" w:semiHidden="1"/>
     <w:lsdException w:name="No Spacing" w:uiPriority="1" w:qFormat="1"/>
@@ -4943,7 +5425,7 @@
 </file>
 
 <file path=customXml/itemProps1.xml><?xml version="1.0" encoding="utf-8"?>
-<ds:datastoreItem xmlns:ds="http://schemas.openxmlformats.org/officeDocument/2006/customXml" ds:itemID="{CA12A869-0F4A-4803-8174-D412C25AFCDC}">
+<ds:datastoreItem xmlns:ds="http://schemas.openxmlformats.org/officeDocument/2006/customXml" ds:itemID="{0D49A970-4C14-4B3B-A607-D2EB3BF6AB46}">
   <ds:schemaRefs>
     <ds:schemaRef ds:uri="http://schemas.openxmlformats.org/officeDocument/2006/bibliography"/>
   </ds:schemaRefs>

</xml_diff>